<commit_message>
add Conteúdo sobre DOM
</commit_message>
<xml_diff>
--- a/JAVASCRIPT/Documentos word/04.CONDIÇÕES.docx
+++ b/JAVASCRIPT/Documentos word/04.CONDIÇÕES.docx
@@ -102,7 +102,29 @@
           <w:szCs w:val="24"/>
           <w:lang w:eastAsia="pt-BR"/>
         </w:rPr>
-        <w:t>Em JavaScript, temos as seguintes declarações condicionais:</w:t>
+        <w:t xml:space="preserve">Em </w:t>
+      </w:r>
+      <w:proofErr w:type="spellStart"/>
+      <w:r>
+        <w:rPr>
+          <w:rFonts w:ascii="Arial" w:eastAsia="Times New Roman" w:hAnsi="Arial" w:cs="Arial"/>
+          <w:color w:val="000000"/>
+          <w:sz w:val="24"/>
+          <w:szCs w:val="24"/>
+          <w:lang w:eastAsia="pt-BR"/>
+        </w:rPr>
+        <w:t>JavaScript</w:t>
+      </w:r>
+      <w:proofErr w:type="spellEnd"/>
+      <w:r>
+        <w:rPr>
+          <w:rFonts w:ascii="Arial" w:eastAsia="Times New Roman" w:hAnsi="Arial" w:cs="Arial"/>
+          <w:color w:val="000000"/>
+          <w:sz w:val="24"/>
+          <w:szCs w:val="24"/>
+          <w:lang w:eastAsia="pt-BR"/>
+        </w:rPr>
+        <w:t>, temos as seguintes declarações condicionais:</w:t>
       </w:r>
     </w:p>
     <w:p>
@@ -133,6 +155,7 @@
         </w:rPr>
         <w:t>Use </w:t>
       </w:r>
+      <w:proofErr w:type="spellStart"/>
       <w:r>
         <w:rPr>
           <w:rFonts w:ascii="Arial" w:eastAsia="Times New Roman" w:hAnsi="Arial" w:cs="Arial"/>
@@ -145,6 +168,7 @@
         </w:rPr>
         <w:t>if</w:t>
       </w:r>
+      <w:proofErr w:type="spellEnd"/>
       <w:r>
         <w:rPr>
           <w:rFonts w:ascii="Arial" w:eastAsia="Times New Roman" w:hAnsi="Arial" w:cs="Arial"/>
@@ -194,6 +218,7 @@
         </w:rPr>
         <w:t>Use </w:t>
       </w:r>
+      <w:proofErr w:type="spellStart"/>
       <w:r>
         <w:rPr>
           <w:rFonts w:ascii="Arial" w:eastAsia="Times New Roman" w:hAnsi="Arial" w:cs="Arial"/>
@@ -206,6 +231,7 @@
         </w:rPr>
         <w:t>else</w:t>
       </w:r>
+      <w:proofErr w:type="spellEnd"/>
       <w:r>
         <w:rPr>
           <w:rFonts w:ascii="Arial" w:eastAsia="Times New Roman" w:hAnsi="Arial" w:cs="Arial"/>
@@ -255,6 +281,7 @@
         </w:rPr>
         <w:t>Use </w:t>
       </w:r>
+      <w:proofErr w:type="spellStart"/>
       <w:r>
         <w:rPr>
           <w:rFonts w:ascii="Arial" w:eastAsia="Times New Roman" w:hAnsi="Arial" w:cs="Arial"/>
@@ -265,8 +292,35 @@
           <w:szCs w:val="24"/>
           <w:lang w:eastAsia="pt-BR"/>
         </w:rPr>
-        <w:t>else if</w:t>
-      </w:r>
+        <w:t>else</w:t>
+      </w:r>
+      <w:proofErr w:type="spellEnd"/>
+      <w:r>
+        <w:rPr>
+          <w:rFonts w:ascii="Arial" w:eastAsia="Times New Roman" w:hAnsi="Arial" w:cs="Arial"/>
+          <w:b/>
+          <w:bCs/>
+          <w:color w:val="DC143C"/>
+          <w:sz w:val="24"/>
+          <w:szCs w:val="24"/>
+          <w:lang w:eastAsia="pt-BR"/>
+        </w:rPr>
+        <w:t xml:space="preserve"> </w:t>
+      </w:r>
+      <w:proofErr w:type="spellStart"/>
+      <w:r>
+        <w:rPr>
+          <w:rFonts w:ascii="Arial" w:eastAsia="Times New Roman" w:hAnsi="Arial" w:cs="Arial"/>
+          <w:b/>
+          <w:bCs/>
+          <w:color w:val="DC143C"/>
+          <w:sz w:val="24"/>
+          <w:szCs w:val="24"/>
+          <w:lang w:eastAsia="pt-BR"/>
+        </w:rPr>
+        <w:t>if</w:t>
+      </w:r>
+      <w:proofErr w:type="spellEnd"/>
       <w:r>
         <w:rPr>
           <w:rFonts w:ascii="Arial" w:eastAsia="Times New Roman" w:hAnsi="Arial" w:cs="Arial"/>
@@ -364,19 +418,6 @@
     </w:p>
     <w:p>
       <w:pPr>
-        <w:shd w:val="clear" w:color="auto" w:fill="FFFFFF"/>
-        <w:spacing w:before="100" w:beforeAutospacing="1" w:after="100" w:afterAutospacing="1" w:line="240" w:lineRule="auto"/>
-        <w:rPr>
-          <w:rFonts w:ascii="Arial" w:eastAsia="Times New Roman" w:hAnsi="Arial" w:cs="Arial"/>
-          <w:color w:val="000000"/>
-          <w:sz w:val="24"/>
-          <w:szCs w:val="24"/>
-          <w:lang w:eastAsia="pt-BR"/>
-        </w:rPr>
-      </w:pPr>
-    </w:p>
-    <w:p>
-      <w:pPr>
         <w:rPr>
           <w:rFonts w:ascii="Arial" w:hAnsi="Arial" w:cs="Arial"/>
           <w:b/>
@@ -427,6 +468,7 @@
         </w:rPr>
         <w:t>Use a </w:t>
       </w:r>
+      <w:proofErr w:type="spellStart"/>
       <w:r>
         <w:rPr>
           <w:rStyle w:val="CdigoHTML"/>
@@ -435,17 +477,50 @@
           <w:sz w:val="24"/>
           <w:szCs w:val="24"/>
         </w:rPr>
-        <w:t xml:space="preserve">if </w:t>
-      </w:r>
-      <w:r>
-        <w:rPr>
-          <w:rFonts w:ascii="Arial" w:hAnsi="Arial" w:cs="Arial"/>
-          <w:color w:val="000000"/>
-          <w:sz w:val="24"/>
-          <w:szCs w:val="24"/>
-          <w:shd w:val="clear" w:color="auto" w:fill="FFFFFF"/>
-        </w:rPr>
-        <w:t>instrução para especificar um bloco de código JavaScript a ser executado se uma condição for verdadeira.</w:t>
+        <w:t>if</w:t>
+      </w:r>
+      <w:proofErr w:type="spellEnd"/>
+      <w:r>
+        <w:rPr>
+          <w:rStyle w:val="CdigoHTML"/>
+          <w:rFonts w:ascii="Arial" w:eastAsiaTheme="minorHAnsi" w:hAnsi="Arial" w:cs="Arial"/>
+          <w:color w:val="DC143C"/>
+          <w:sz w:val="24"/>
+          <w:szCs w:val="24"/>
+        </w:rPr>
+        <w:t xml:space="preserve"> </w:t>
+      </w:r>
+      <w:r>
+        <w:rPr>
+          <w:rFonts w:ascii="Arial" w:hAnsi="Arial" w:cs="Arial"/>
+          <w:color w:val="000000"/>
+          <w:sz w:val="24"/>
+          <w:szCs w:val="24"/>
+          <w:shd w:val="clear" w:color="auto" w:fill="FFFFFF"/>
+        </w:rPr>
+        <w:t xml:space="preserve">instrução para especificar um bloco de código </w:t>
+      </w:r>
+      <w:proofErr w:type="spellStart"/>
+      <w:r>
+        <w:rPr>
+          <w:rFonts w:ascii="Arial" w:hAnsi="Arial" w:cs="Arial"/>
+          <w:color w:val="000000"/>
+          <w:sz w:val="24"/>
+          <w:szCs w:val="24"/>
+          <w:shd w:val="clear" w:color="auto" w:fill="FFFFFF"/>
+        </w:rPr>
+        <w:t>JavaScript</w:t>
+      </w:r>
+      <w:proofErr w:type="spellEnd"/>
+      <w:r>
+        <w:rPr>
+          <w:rFonts w:ascii="Arial" w:hAnsi="Arial" w:cs="Arial"/>
+          <w:color w:val="000000"/>
+          <w:sz w:val="24"/>
+          <w:szCs w:val="24"/>
+          <w:shd w:val="clear" w:color="auto" w:fill="FFFFFF"/>
+        </w:rPr>
+        <w:t xml:space="preserve"> a ser executado se uma condição for verdadeira.</w:t>
       </w:r>
     </w:p>
     <w:p>
@@ -500,6 +575,7 @@
         </w:rPr>
         <w:tab/>
       </w:r>
+      <w:proofErr w:type="spellStart"/>
       <w:r>
         <w:rPr>
           <w:rStyle w:val="jskeywordcolor"/>
@@ -511,6 +587,7 @@
         </w:rPr>
         <w:t>if</w:t>
       </w:r>
+      <w:proofErr w:type="spellEnd"/>
       <w:r>
         <w:rPr>
           <w:rFonts w:ascii="Arial" w:hAnsi="Arial" w:cs="Arial"/>
@@ -631,27 +708,94 @@
     </w:p>
     <w:p>
       <w:pPr>
-        <w:jc w:val="both"/>
-        <w:rPr>
-          <w:rFonts w:ascii="Arial" w:hAnsi="Arial" w:cs="Arial"/>
-          <w:b/>
-          <w:bCs/>
+        <w:rPr>
+          <w:rFonts w:ascii="Arial" w:hAnsi="Arial" w:cs="Arial"/>
           <w:color w:val="000000"/>
           <w:sz w:val="32"/>
           <w:szCs w:val="32"/>
           <w:shd w:val="clear" w:color="auto" w:fill="FFFFFF"/>
         </w:rPr>
       </w:pPr>
-      <w:r>
-        <w:rPr>
-          <w:rFonts w:ascii="Arial" w:hAnsi="Arial" w:cs="Arial"/>
-          <w:b/>
-          <w:bCs/>
+    </w:p>
+    <w:p>
+      <w:pPr>
+        <w:rPr>
+          <w:rFonts w:ascii="Arial" w:hAnsi="Arial" w:cs="Arial"/>
           <w:color w:val="000000"/>
           <w:sz w:val="32"/>
           <w:szCs w:val="32"/>
           <w:shd w:val="clear" w:color="auto" w:fill="FFFFFF"/>
         </w:rPr>
+      </w:pPr>
+    </w:p>
+    <w:p>
+      <w:pPr>
+        <w:rPr>
+          <w:rFonts w:ascii="Arial" w:hAnsi="Arial" w:cs="Arial"/>
+          <w:color w:val="000000"/>
+          <w:sz w:val="32"/>
+          <w:szCs w:val="32"/>
+          <w:shd w:val="clear" w:color="auto" w:fill="FFFFFF"/>
+        </w:rPr>
+      </w:pPr>
+    </w:p>
+    <w:p>
+      <w:pPr>
+        <w:rPr>
+          <w:rFonts w:ascii="Arial" w:hAnsi="Arial" w:cs="Arial"/>
+          <w:color w:val="000000"/>
+          <w:sz w:val="32"/>
+          <w:szCs w:val="32"/>
+          <w:shd w:val="clear" w:color="auto" w:fill="FFFFFF"/>
+        </w:rPr>
+      </w:pPr>
+    </w:p>
+    <w:p>
+      <w:pPr>
+        <w:rPr>
+          <w:rFonts w:ascii="Arial" w:hAnsi="Arial" w:cs="Arial"/>
+          <w:color w:val="000000"/>
+          <w:sz w:val="32"/>
+          <w:szCs w:val="32"/>
+          <w:shd w:val="clear" w:color="auto" w:fill="FFFFFF"/>
+        </w:rPr>
+      </w:pPr>
+    </w:p>
+    <w:p>
+      <w:pPr>
+        <w:rPr>
+          <w:rFonts w:ascii="Arial" w:hAnsi="Arial" w:cs="Arial"/>
+          <w:color w:val="000000"/>
+          <w:sz w:val="32"/>
+          <w:szCs w:val="32"/>
+          <w:shd w:val="clear" w:color="auto" w:fill="FFFFFF"/>
+        </w:rPr>
+      </w:pPr>
+    </w:p>
+    <w:p>
+      <w:pPr>
+        <w:jc w:val="both"/>
+        <w:rPr>
+          <w:rFonts w:ascii="Arial" w:hAnsi="Arial" w:cs="Arial"/>
+          <w:b/>
+          <w:bCs/>
+          <w:color w:val="000000"/>
+          <w:sz w:val="32"/>
+          <w:szCs w:val="32"/>
+          <w:shd w:val="clear" w:color="auto" w:fill="FFFFFF"/>
+        </w:rPr>
+      </w:pPr>
+      <w:r>
+        <w:rPr>
+          <w:rFonts w:ascii="Arial" w:hAnsi="Arial" w:cs="Arial"/>
+          <w:b/>
+          <w:bCs/>
+          <w:color w:val="000000"/>
+          <w:sz w:val="32"/>
+          <w:szCs w:val="32"/>
+          <w:shd w:val="clear" w:color="auto" w:fill="FFFFFF"/>
+        </w:rPr>
+        <w:lastRenderedPageBreak/>
         <w:t>ELSE</w:t>
       </w:r>
       <w:r>
@@ -686,6 +830,7 @@
         </w:rPr>
         <w:t>Use a </w:t>
       </w:r>
+      <w:proofErr w:type="spellStart"/>
       <w:r>
         <w:rPr>
           <w:rStyle w:val="CdigoHTML"/>
@@ -694,7 +839,18 @@
           <w:sz w:val="24"/>
           <w:szCs w:val="24"/>
         </w:rPr>
-        <w:t xml:space="preserve">else </w:t>
+        <w:t>else</w:t>
+      </w:r>
+      <w:proofErr w:type="spellEnd"/>
+      <w:r>
+        <w:rPr>
+          <w:rStyle w:val="CdigoHTML"/>
+          <w:rFonts w:ascii="Arial" w:eastAsiaTheme="minorHAnsi" w:hAnsi="Arial" w:cs="Arial"/>
+          <w:color w:val="DC143C"/>
+          <w:sz w:val="24"/>
+          <w:szCs w:val="24"/>
+        </w:rPr>
+        <w:t xml:space="preserve"> </w:t>
       </w:r>
       <w:r>
         <w:rPr>
@@ -763,6 +919,7 @@
         </w:rPr>
         <w:tab/>
       </w:r>
+      <w:proofErr w:type="spellStart"/>
       <w:r>
         <w:rPr>
           <w:rStyle w:val="jskeywordcolor"/>
@@ -776,6 +933,7 @@
         </w:rPr>
         <w:t>if</w:t>
       </w:r>
+      <w:proofErr w:type="spellEnd"/>
       <w:r>
         <w:rPr>
           <w:rFonts w:ascii="Arial" w:hAnsi="Arial" w:cs="Arial"/>
@@ -888,6 +1046,7 @@
           <w:shd w:val="clear" w:color="auto" w:fill="FFFFFF"/>
         </w:rPr>
       </w:pPr>
+      <w:proofErr w:type="spellStart"/>
       <w:r>
         <w:rPr>
           <w:rStyle w:val="jskeywordcolor"/>
@@ -899,9 +1058,9 @@
           <w:szCs w:val="24"/>
           <w:shd w:val="clear" w:color="auto" w:fill="FFFFFF"/>
         </w:rPr>
-        <w:lastRenderedPageBreak/>
         <w:t>else</w:t>
       </w:r>
+      <w:proofErr w:type="spellEnd"/>
       <w:r>
         <w:rPr>
           <w:rFonts w:ascii="Arial" w:hAnsi="Arial" w:cs="Arial"/>
@@ -1055,6 +1214,7 @@
           <w:shd w:val="clear" w:color="auto" w:fill="FFFFFF"/>
         </w:rPr>
       </w:pPr>
+      <w:proofErr w:type="spellStart"/>
       <w:r>
         <w:rPr>
           <w:rStyle w:val="jskeywordcolor"/>
@@ -1068,6 +1228,7 @@
         </w:rPr>
         <w:t>if</w:t>
       </w:r>
+      <w:proofErr w:type="spellEnd"/>
       <w:r>
         <w:rPr>
           <w:rFonts w:ascii="Arial" w:hAnsi="Arial" w:cs="Arial"/>
@@ -1164,7 +1325,63 @@
           <w:szCs w:val="24"/>
           <w:shd w:val="clear" w:color="auto" w:fill="FFFFFF"/>
         </w:rPr>
-        <w:t>"Good day"</w:t>
+        <w:t>"</w:t>
+      </w:r>
+      <w:proofErr w:type="spellStart"/>
+      <w:r>
+        <w:rPr>
+          <w:rStyle w:val="jsstringcolor"/>
+          <w:rFonts w:ascii="Arial" w:hAnsi="Arial" w:cs="Arial"/>
+          <w:b/>
+          <w:bCs/>
+          <w:color w:val="A52A2A"/>
+          <w:sz w:val="24"/>
+          <w:szCs w:val="24"/>
+          <w:shd w:val="clear" w:color="auto" w:fill="FFFFFF"/>
+        </w:rPr>
+        <w:t>Good</w:t>
+      </w:r>
+      <w:proofErr w:type="spellEnd"/>
+      <w:r>
+        <w:rPr>
+          <w:rStyle w:val="jsstringcolor"/>
+          <w:rFonts w:ascii="Arial" w:hAnsi="Arial" w:cs="Arial"/>
+          <w:b/>
+          <w:bCs/>
+          <w:color w:val="A52A2A"/>
+          <w:sz w:val="24"/>
+          <w:szCs w:val="24"/>
+          <w:shd w:val="clear" w:color="auto" w:fill="FFFFFF"/>
+        </w:rPr>
+        <w:t xml:space="preserve"> </w:t>
+      </w:r>
+      <w:proofErr w:type="spellStart"/>
+      <w:r>
+        <w:rPr>
+          <w:rStyle w:val="jsstringcolor"/>
+          <w:rFonts w:ascii="Arial" w:hAnsi="Arial" w:cs="Arial"/>
+          <w:b/>
+          <w:bCs/>
+          <w:color w:val="A52A2A"/>
+          <w:sz w:val="24"/>
+          <w:szCs w:val="24"/>
+          <w:shd w:val="clear" w:color="auto" w:fill="FFFFFF"/>
+        </w:rPr>
+        <w:t>day</w:t>
+      </w:r>
+      <w:proofErr w:type="spellEnd"/>
+      <w:r>
+        <w:rPr>
+          <w:rStyle w:val="jsstringcolor"/>
+          <w:rFonts w:ascii="Arial" w:hAnsi="Arial" w:cs="Arial"/>
+          <w:b/>
+          <w:bCs/>
+          <w:color w:val="A52A2A"/>
+          <w:sz w:val="24"/>
+          <w:szCs w:val="24"/>
+          <w:shd w:val="clear" w:color="auto" w:fill="FFFFFF"/>
+        </w:rPr>
+        <w:t>"</w:t>
       </w:r>
       <w:r>
         <w:rPr>
@@ -1215,6 +1432,7 @@
         </w:rPr>
         <w:tab/>
       </w:r>
+      <w:proofErr w:type="spellStart"/>
       <w:r>
         <w:rPr>
           <w:rStyle w:val="jskeywordcolor"/>
@@ -1228,6 +1446,7 @@
         </w:rPr>
         <w:t>else</w:t>
       </w:r>
+      <w:proofErr w:type="spellEnd"/>
       <w:r>
         <w:rPr>
           <w:rFonts w:ascii="Arial" w:hAnsi="Arial" w:cs="Arial"/>
@@ -1274,7 +1493,63 @@
           <w:szCs w:val="24"/>
           <w:shd w:val="clear" w:color="auto" w:fill="FFFFFF"/>
         </w:rPr>
-        <w:t>"Good evening"</w:t>
+        <w:t>"</w:t>
+      </w:r>
+      <w:proofErr w:type="spellStart"/>
+      <w:r>
+        <w:rPr>
+          <w:rStyle w:val="jsstringcolor"/>
+          <w:rFonts w:ascii="Arial" w:hAnsi="Arial" w:cs="Arial"/>
+          <w:b/>
+          <w:bCs/>
+          <w:color w:val="A52A2A"/>
+          <w:sz w:val="24"/>
+          <w:szCs w:val="24"/>
+          <w:shd w:val="clear" w:color="auto" w:fill="FFFFFF"/>
+        </w:rPr>
+        <w:t>Good</w:t>
+      </w:r>
+      <w:proofErr w:type="spellEnd"/>
+      <w:r>
+        <w:rPr>
+          <w:rStyle w:val="jsstringcolor"/>
+          <w:rFonts w:ascii="Arial" w:hAnsi="Arial" w:cs="Arial"/>
+          <w:b/>
+          <w:bCs/>
+          <w:color w:val="A52A2A"/>
+          <w:sz w:val="24"/>
+          <w:szCs w:val="24"/>
+          <w:shd w:val="clear" w:color="auto" w:fill="FFFFFF"/>
+        </w:rPr>
+        <w:t xml:space="preserve"> </w:t>
+      </w:r>
+      <w:proofErr w:type="spellStart"/>
+      <w:r>
+        <w:rPr>
+          <w:rStyle w:val="jsstringcolor"/>
+          <w:rFonts w:ascii="Arial" w:hAnsi="Arial" w:cs="Arial"/>
+          <w:b/>
+          <w:bCs/>
+          <w:color w:val="A52A2A"/>
+          <w:sz w:val="24"/>
+          <w:szCs w:val="24"/>
+          <w:shd w:val="clear" w:color="auto" w:fill="FFFFFF"/>
+        </w:rPr>
+        <w:t>evening</w:t>
+      </w:r>
+      <w:proofErr w:type="spellEnd"/>
+      <w:r>
+        <w:rPr>
+          <w:rStyle w:val="jsstringcolor"/>
+          <w:rFonts w:ascii="Arial" w:hAnsi="Arial" w:cs="Arial"/>
+          <w:b/>
+          <w:bCs/>
+          <w:color w:val="A52A2A"/>
+          <w:sz w:val="24"/>
+          <w:szCs w:val="24"/>
+          <w:shd w:val="clear" w:color="auto" w:fill="FFFFFF"/>
+        </w:rPr>
+        <w:t>"</w:t>
       </w:r>
       <w:r>
         <w:rPr>
@@ -1288,6 +1563,105 @@
         </w:rPr>
         <w:t xml:space="preserve"> }</w:t>
       </w:r>
+    </w:p>
+    <w:p>
+      <w:pPr>
+        <w:rPr>
+          <w:rFonts w:ascii="Arial" w:hAnsi="Arial" w:cs="Arial"/>
+          <w:color w:val="000000"/>
+          <w:sz w:val="24"/>
+          <w:szCs w:val="24"/>
+          <w:shd w:val="clear" w:color="auto" w:fill="FFFFFF"/>
+        </w:rPr>
+      </w:pPr>
+    </w:p>
+    <w:p>
+      <w:pPr>
+        <w:rPr>
+          <w:rFonts w:ascii="Arial" w:hAnsi="Arial" w:cs="Arial"/>
+          <w:color w:val="000000"/>
+          <w:sz w:val="24"/>
+          <w:szCs w:val="24"/>
+          <w:shd w:val="clear" w:color="auto" w:fill="FFFFFF"/>
+        </w:rPr>
+      </w:pPr>
+    </w:p>
+    <w:p>
+      <w:pPr>
+        <w:rPr>
+          <w:rFonts w:ascii="Arial" w:hAnsi="Arial" w:cs="Arial"/>
+          <w:color w:val="000000"/>
+          <w:sz w:val="24"/>
+          <w:szCs w:val="24"/>
+          <w:shd w:val="clear" w:color="auto" w:fill="FFFFFF"/>
+        </w:rPr>
+      </w:pPr>
+    </w:p>
+    <w:p>
+      <w:pPr>
+        <w:rPr>
+          <w:rFonts w:ascii="Arial" w:hAnsi="Arial" w:cs="Arial"/>
+          <w:color w:val="000000"/>
+          <w:sz w:val="24"/>
+          <w:szCs w:val="24"/>
+          <w:shd w:val="clear" w:color="auto" w:fill="FFFFFF"/>
+        </w:rPr>
+      </w:pPr>
+    </w:p>
+    <w:p>
+      <w:pPr>
+        <w:rPr>
+          <w:rFonts w:ascii="Arial" w:hAnsi="Arial" w:cs="Arial"/>
+          <w:color w:val="000000"/>
+          <w:sz w:val="24"/>
+          <w:szCs w:val="24"/>
+          <w:shd w:val="clear" w:color="auto" w:fill="FFFFFF"/>
+        </w:rPr>
+      </w:pPr>
+    </w:p>
+    <w:p>
+      <w:pPr>
+        <w:rPr>
+          <w:rFonts w:ascii="Arial" w:hAnsi="Arial" w:cs="Arial"/>
+          <w:color w:val="000000"/>
+          <w:sz w:val="24"/>
+          <w:szCs w:val="24"/>
+          <w:shd w:val="clear" w:color="auto" w:fill="FFFFFF"/>
+        </w:rPr>
+      </w:pPr>
+    </w:p>
+    <w:p>
+      <w:pPr>
+        <w:rPr>
+          <w:rFonts w:ascii="Arial" w:hAnsi="Arial" w:cs="Arial"/>
+          <w:color w:val="000000"/>
+          <w:sz w:val="24"/>
+          <w:szCs w:val="24"/>
+          <w:shd w:val="clear" w:color="auto" w:fill="FFFFFF"/>
+        </w:rPr>
+      </w:pPr>
+    </w:p>
+    <w:p>
+      <w:pPr>
+        <w:rPr>
+          <w:rFonts w:ascii="Arial" w:hAnsi="Arial" w:cs="Arial"/>
+          <w:color w:val="000000"/>
+          <w:sz w:val="24"/>
+          <w:szCs w:val="24"/>
+          <w:shd w:val="clear" w:color="auto" w:fill="FFFFFF"/>
+        </w:rPr>
+      </w:pPr>
+    </w:p>
+    <w:p>
+      <w:pPr>
+        <w:rPr>
+          <w:rFonts w:ascii="Arial" w:hAnsi="Arial" w:cs="Arial"/>
+          <w:color w:val="000000"/>
+          <w:sz w:val="24"/>
+          <w:szCs w:val="24"/>
+          <w:shd w:val="clear" w:color="auto" w:fill="FFFFFF"/>
+        </w:rPr>
+      </w:pPr>
     </w:p>
     <w:p>
       <w:pPr>
@@ -1375,6 +1749,7 @@
           <w:szCs w:val="32"/>
           <w:shd w:val="clear" w:color="auto" w:fill="FFFFFF"/>
         </w:rPr>
+        <w:lastRenderedPageBreak/>
         <w:t>ELSE IF</w:t>
       </w:r>
       <w:r>
@@ -1421,6 +1796,7 @@
         </w:rPr>
         <w:t>Use a </w:t>
       </w:r>
+      <w:proofErr w:type="spellStart"/>
       <w:r>
         <w:rPr>
           <w:rStyle w:val="CdigoHTML"/>
@@ -1429,42 +1805,76 @@
           <w:sz w:val="24"/>
           <w:szCs w:val="24"/>
         </w:rPr>
-        <w:t>else if</w:t>
-      </w:r>
-      <w:r>
-        <w:rPr>
-          <w:rFonts w:ascii="Arial" w:hAnsi="Arial" w:cs="Arial"/>
-          <w:color w:val="000000"/>
-          <w:sz w:val="24"/>
-          <w:szCs w:val="24"/>
-          <w:shd w:val="clear" w:color="auto" w:fill="FFFFFF"/>
-        </w:rPr>
-        <w:t>instrução para especificar uma nova condição se a primeira condição for falsa.</w:t>
-      </w:r>
-    </w:p>
-    <w:p>
-      <w:pPr>
-        <w:rPr>
-          <w:rFonts w:ascii="Arial" w:hAnsi="Arial" w:cs="Arial"/>
-          <w:color w:val="000000"/>
-          <w:sz w:val="24"/>
-          <w:szCs w:val="24"/>
-          <w:shd w:val="clear" w:color="auto" w:fill="FFFFFF"/>
-        </w:rPr>
-      </w:pPr>
-    </w:p>
-    <w:p>
-      <w:pPr>
-        <w:rPr>
-          <w:rFonts w:ascii="Arial" w:hAnsi="Arial" w:cs="Arial"/>
-          <w:b/>
-          <w:bCs/>
-          <w:color w:val="000000"/>
-          <w:sz w:val="24"/>
-          <w:szCs w:val="24"/>
-          <w:shd w:val="clear" w:color="auto" w:fill="FFFFFF"/>
-        </w:rPr>
-      </w:pPr>
+        <w:t>else</w:t>
+      </w:r>
+      <w:proofErr w:type="spellEnd"/>
+      <w:r>
+        <w:rPr>
+          <w:rStyle w:val="CdigoHTML"/>
+          <w:rFonts w:ascii="Arial" w:eastAsiaTheme="minorHAnsi" w:hAnsi="Arial" w:cs="Arial"/>
+          <w:color w:val="DC143C"/>
+          <w:sz w:val="24"/>
+          <w:szCs w:val="24"/>
+        </w:rPr>
+        <w:t xml:space="preserve"> </w:t>
+      </w:r>
+      <w:proofErr w:type="spellStart"/>
+      <w:r>
+        <w:rPr>
+          <w:rStyle w:val="CdigoHTML"/>
+          <w:rFonts w:ascii="Arial" w:eastAsiaTheme="minorHAnsi" w:hAnsi="Arial" w:cs="Arial"/>
+          <w:color w:val="DC143C"/>
+          <w:sz w:val="24"/>
+          <w:szCs w:val="24"/>
+        </w:rPr>
+        <w:t>if</w:t>
+      </w:r>
+      <w:r>
+        <w:rPr>
+          <w:rFonts w:ascii="Arial" w:hAnsi="Arial" w:cs="Arial"/>
+          <w:color w:val="000000"/>
+          <w:sz w:val="24"/>
+          <w:szCs w:val="24"/>
+          <w:shd w:val="clear" w:color="auto" w:fill="FFFFFF"/>
+        </w:rPr>
+        <w:t>instrução</w:t>
+      </w:r>
+      <w:proofErr w:type="spellEnd"/>
+      <w:r>
+        <w:rPr>
+          <w:rFonts w:ascii="Arial" w:hAnsi="Arial" w:cs="Arial"/>
+          <w:color w:val="000000"/>
+          <w:sz w:val="24"/>
+          <w:szCs w:val="24"/>
+          <w:shd w:val="clear" w:color="auto" w:fill="FFFFFF"/>
+        </w:rPr>
+        <w:t xml:space="preserve"> para especificar uma nova condição se a primeira condição for falsa.</w:t>
+      </w:r>
+    </w:p>
+    <w:p>
+      <w:pPr>
+        <w:rPr>
+          <w:rFonts w:ascii="Arial" w:hAnsi="Arial" w:cs="Arial"/>
+          <w:color w:val="000000"/>
+          <w:sz w:val="24"/>
+          <w:szCs w:val="24"/>
+          <w:shd w:val="clear" w:color="auto" w:fill="FFFFFF"/>
+        </w:rPr>
+      </w:pPr>
+    </w:p>
+    <w:p>
+      <w:pPr>
+        <w:rPr>
+          <w:rFonts w:ascii="Arial" w:hAnsi="Arial" w:cs="Arial"/>
+          <w:b/>
+          <w:bCs/>
+          <w:color w:val="000000"/>
+          <w:sz w:val="24"/>
+          <w:szCs w:val="24"/>
+          <w:shd w:val="clear" w:color="auto" w:fill="FFFFFF"/>
+        </w:rPr>
+      </w:pPr>
+      <w:proofErr w:type="spellStart"/>
       <w:r>
         <w:rPr>
           <w:rStyle w:val="jskeywordcolor"/>
@@ -1478,6 +1888,7 @@
         </w:rPr>
         <w:t>if</w:t>
       </w:r>
+      <w:proofErr w:type="spellEnd"/>
       <w:r>
         <w:rPr>
           <w:rFonts w:ascii="Arial" w:hAnsi="Arial" w:cs="Arial"/>
@@ -1591,6 +2002,7 @@
         </w:rPr>
         <w:t>} </w:t>
       </w:r>
+      <w:proofErr w:type="spellStart"/>
       <w:r>
         <w:rPr>
           <w:rStyle w:val="jskeywordcolor"/>
@@ -1604,6 +2016,7 @@
         </w:rPr>
         <w:t>else</w:t>
       </w:r>
+      <w:proofErr w:type="spellEnd"/>
       <w:r>
         <w:rPr>
           <w:rFonts w:ascii="Arial" w:hAnsi="Arial" w:cs="Arial"/>
@@ -1616,6 +2029,7 @@
         </w:rPr>
         <w:t> </w:t>
       </w:r>
+      <w:proofErr w:type="spellStart"/>
       <w:r>
         <w:rPr>
           <w:rStyle w:val="jskeywordcolor"/>
@@ -1629,6 +2043,7 @@
         </w:rPr>
         <w:t>if</w:t>
       </w:r>
+      <w:proofErr w:type="spellEnd"/>
       <w:r>
         <w:rPr>
           <w:rFonts w:ascii="Arial" w:hAnsi="Arial" w:cs="Arial"/>
@@ -1766,6 +2181,7 @@
         </w:rPr>
         <w:t>} </w:t>
       </w:r>
+      <w:proofErr w:type="spellStart"/>
       <w:r>
         <w:rPr>
           <w:rStyle w:val="jskeywordcolor"/>
@@ -1779,6 +2195,7 @@
         </w:rPr>
         <w:t>else</w:t>
       </w:r>
+      <w:proofErr w:type="spellEnd"/>
       <w:r>
         <w:rPr>
           <w:rFonts w:ascii="Arial" w:hAnsi="Arial" w:cs="Arial"/>
@@ -1910,15 +2327,6 @@
       <w:pPr>
         <w:rPr>
           <w:rFonts w:ascii="Arial" w:hAnsi="Arial" w:cs="Arial"/>
-          <w:color w:val="000000"/>
-          <w:sz w:val="24"/>
-          <w:szCs w:val="24"/>
-          <w:shd w:val="clear" w:color="auto" w:fill="FFFFFF"/>
-        </w:rPr>
-      </w:pPr>
-      <w:r>
-        <w:rPr>
-          <w:rFonts w:ascii="Arial" w:hAnsi="Arial" w:cs="Arial"/>
           <w:b/>
           <w:bCs/>
           <w:color w:val="000000"/>
@@ -1926,18 +2334,7 @@
           <w:szCs w:val="32"/>
           <w:shd w:val="clear" w:color="auto" w:fill="FFFFFF"/>
         </w:rPr>
-        <w:t>SWITCH</w:t>
-      </w:r>
-      <w:r>
-        <w:rPr>
-          <w:rFonts w:ascii="Arial" w:hAnsi="Arial" w:cs="Arial"/>
-          <w:color w:val="000000"/>
-          <w:sz w:val="24"/>
-          <w:szCs w:val="24"/>
-          <w:shd w:val="clear" w:color="auto" w:fill="FFFFFF"/>
-        </w:rPr>
-        <w:t xml:space="preserve">  -  CONDIÇÕES MULTIPLAS</w:t>
-      </w:r>
+      </w:pPr>
     </w:p>
     <w:p>
       <w:pPr>
@@ -1956,23 +2353,225 @@
       <w:pPr>
         <w:rPr>
           <w:rFonts w:ascii="Arial" w:hAnsi="Arial" w:cs="Arial"/>
-          <w:color w:val="000000"/>
-          <w:sz w:val="24"/>
-          <w:szCs w:val="24"/>
-          <w:shd w:val="clear" w:color="auto" w:fill="FFFFFF"/>
-        </w:rPr>
-      </w:pPr>
-      <w:r>
-        <w:rPr>
-          <w:rFonts w:ascii="Arial" w:hAnsi="Arial" w:cs="Arial"/>
-          <w:b/>
-          <w:bCs/>
-          <w:color w:val="000000"/>
-          <w:sz w:val="24"/>
-          <w:szCs w:val="24"/>
+          <w:b/>
+          <w:bCs/>
+          <w:color w:val="000000"/>
+          <w:sz w:val="32"/>
+          <w:szCs w:val="32"/>
+          <w:shd w:val="clear" w:color="auto" w:fill="FFFFFF"/>
+        </w:rPr>
+      </w:pPr>
+    </w:p>
+    <w:p>
+      <w:pPr>
+        <w:rPr>
+          <w:rFonts w:ascii="Arial" w:hAnsi="Arial" w:cs="Arial"/>
+          <w:b/>
+          <w:bCs/>
+          <w:color w:val="000000"/>
+          <w:sz w:val="32"/>
+          <w:szCs w:val="32"/>
+          <w:shd w:val="clear" w:color="auto" w:fill="FFFFFF"/>
+        </w:rPr>
+      </w:pPr>
+    </w:p>
+    <w:p>
+      <w:pPr>
+        <w:rPr>
+          <w:rFonts w:ascii="Arial" w:hAnsi="Arial" w:cs="Arial"/>
+          <w:b/>
+          <w:bCs/>
+          <w:color w:val="000000"/>
+          <w:sz w:val="32"/>
+          <w:szCs w:val="32"/>
+          <w:shd w:val="clear" w:color="auto" w:fill="FFFFFF"/>
+        </w:rPr>
+      </w:pPr>
+    </w:p>
+    <w:p>
+      <w:pPr>
+        <w:rPr>
+          <w:rFonts w:ascii="Arial" w:hAnsi="Arial" w:cs="Arial"/>
+          <w:b/>
+          <w:bCs/>
+          <w:color w:val="000000"/>
+          <w:sz w:val="32"/>
+          <w:szCs w:val="32"/>
+          <w:shd w:val="clear" w:color="auto" w:fill="FFFFFF"/>
+        </w:rPr>
+      </w:pPr>
+    </w:p>
+    <w:p>
+      <w:pPr>
+        <w:rPr>
+          <w:rFonts w:ascii="Arial" w:hAnsi="Arial" w:cs="Arial"/>
+          <w:b/>
+          <w:bCs/>
+          <w:color w:val="000000"/>
+          <w:sz w:val="32"/>
+          <w:szCs w:val="32"/>
+          <w:shd w:val="clear" w:color="auto" w:fill="FFFFFF"/>
+        </w:rPr>
+      </w:pPr>
+    </w:p>
+    <w:p>
+      <w:pPr>
+        <w:rPr>
+          <w:rFonts w:ascii="Arial" w:hAnsi="Arial" w:cs="Arial"/>
+          <w:b/>
+          <w:bCs/>
+          <w:color w:val="000000"/>
+          <w:sz w:val="32"/>
+          <w:szCs w:val="32"/>
+          <w:shd w:val="clear" w:color="auto" w:fill="FFFFFF"/>
+        </w:rPr>
+      </w:pPr>
+    </w:p>
+    <w:p>
+      <w:pPr>
+        <w:rPr>
+          <w:rFonts w:ascii="Arial" w:hAnsi="Arial" w:cs="Arial"/>
+          <w:b/>
+          <w:bCs/>
+          <w:color w:val="000000"/>
+          <w:sz w:val="32"/>
+          <w:szCs w:val="32"/>
+          <w:shd w:val="clear" w:color="auto" w:fill="FFFFFF"/>
+        </w:rPr>
+      </w:pPr>
+    </w:p>
+    <w:p>
+      <w:pPr>
+        <w:rPr>
+          <w:rFonts w:ascii="Arial" w:hAnsi="Arial" w:cs="Arial"/>
+          <w:b/>
+          <w:bCs/>
+          <w:color w:val="000000"/>
+          <w:sz w:val="32"/>
+          <w:szCs w:val="32"/>
+          <w:shd w:val="clear" w:color="auto" w:fill="FFFFFF"/>
+        </w:rPr>
+      </w:pPr>
+    </w:p>
+    <w:p>
+      <w:pPr>
+        <w:rPr>
+          <w:rFonts w:ascii="Arial" w:hAnsi="Arial" w:cs="Arial"/>
+          <w:b/>
+          <w:bCs/>
+          <w:color w:val="000000"/>
+          <w:sz w:val="32"/>
+          <w:szCs w:val="32"/>
+          <w:shd w:val="clear" w:color="auto" w:fill="FFFFFF"/>
+        </w:rPr>
+      </w:pPr>
+    </w:p>
+    <w:p>
+      <w:pPr>
+        <w:rPr>
+          <w:rFonts w:ascii="Arial" w:hAnsi="Arial" w:cs="Arial"/>
+          <w:b/>
+          <w:bCs/>
+          <w:color w:val="000000"/>
+          <w:sz w:val="32"/>
+          <w:szCs w:val="32"/>
+          <w:shd w:val="clear" w:color="auto" w:fill="FFFFFF"/>
+        </w:rPr>
+      </w:pPr>
+    </w:p>
+    <w:p>
+      <w:pPr>
+        <w:rPr>
+          <w:rFonts w:ascii="Arial" w:hAnsi="Arial" w:cs="Arial"/>
+          <w:b/>
+          <w:bCs/>
+          <w:color w:val="000000"/>
+          <w:sz w:val="32"/>
+          <w:szCs w:val="32"/>
+          <w:shd w:val="clear" w:color="auto" w:fill="FFFFFF"/>
+        </w:rPr>
+      </w:pPr>
+    </w:p>
+    <w:p>
+      <w:pPr>
+        <w:rPr>
+          <w:rFonts w:ascii="Arial" w:hAnsi="Arial" w:cs="Arial"/>
+          <w:b/>
+          <w:bCs/>
+          <w:color w:val="000000"/>
+          <w:sz w:val="32"/>
+          <w:szCs w:val="32"/>
+          <w:shd w:val="clear" w:color="auto" w:fill="FFFFFF"/>
+        </w:rPr>
+      </w:pPr>
+    </w:p>
+    <w:p>
+      <w:pPr>
+        <w:rPr>
+          <w:rFonts w:ascii="Arial" w:hAnsi="Arial" w:cs="Arial"/>
+          <w:color w:val="000000"/>
+          <w:sz w:val="24"/>
+          <w:szCs w:val="24"/>
+          <w:shd w:val="clear" w:color="auto" w:fill="FFFFFF"/>
+        </w:rPr>
+      </w:pPr>
+      <w:r>
+        <w:rPr>
+          <w:rFonts w:ascii="Arial" w:hAnsi="Arial" w:cs="Arial"/>
+          <w:b/>
+          <w:bCs/>
+          <w:color w:val="000000"/>
+          <w:sz w:val="32"/>
+          <w:szCs w:val="32"/>
           <w:shd w:val="clear" w:color="auto" w:fill="FFFFFF"/>
         </w:rPr>
         <w:lastRenderedPageBreak/>
+        <w:t>SWITCH</w:t>
+      </w:r>
+      <w:r>
+        <w:rPr>
+          <w:rFonts w:ascii="Arial" w:hAnsi="Arial" w:cs="Arial"/>
+          <w:color w:val="000000"/>
+          <w:sz w:val="24"/>
+          <w:szCs w:val="24"/>
+          <w:shd w:val="clear" w:color="auto" w:fill="FFFFFF"/>
+        </w:rPr>
+        <w:t xml:space="preserve">  -  CONDIÇÕES MULTIPLAS</w:t>
+      </w:r>
+    </w:p>
+    <w:p>
+      <w:pPr>
+        <w:rPr>
+          <w:rFonts w:ascii="Arial" w:hAnsi="Arial" w:cs="Arial"/>
+          <w:b/>
+          <w:bCs/>
+          <w:color w:val="000000"/>
+          <w:sz w:val="32"/>
+          <w:szCs w:val="32"/>
+          <w:shd w:val="clear" w:color="auto" w:fill="FFFFFF"/>
+        </w:rPr>
+      </w:pPr>
+    </w:p>
+    <w:p>
+      <w:pPr>
+        <w:rPr>
+          <w:rFonts w:ascii="Arial" w:hAnsi="Arial" w:cs="Arial"/>
+          <w:color w:val="000000"/>
+          <w:sz w:val="24"/>
+          <w:szCs w:val="24"/>
+          <w:shd w:val="clear" w:color="auto" w:fill="FFFFFF"/>
+        </w:rPr>
+      </w:pPr>
+      <w:r>
+        <w:rPr>
+          <w:rFonts w:ascii="Arial" w:hAnsi="Arial" w:cs="Arial"/>
+          <w:b/>
+          <w:bCs/>
+          <w:color w:val="000000"/>
+          <w:sz w:val="24"/>
+          <w:szCs w:val="24"/>
+          <w:shd w:val="clear" w:color="auto" w:fill="FFFFFF"/>
+        </w:rPr>
         <w:t>Condição múltipla</w:t>
       </w:r>
       <w:r>
@@ -2115,83 +2714,6 @@
         </w:rPr>
         <w:t>.</w:t>
       </w:r>
-    </w:p>
-    <w:p>
-      <w:pPr>
-        <w:rPr>
-          <w:rFonts w:ascii="Arial" w:hAnsi="Arial" w:cs="Arial"/>
-          <w:color w:val="000000"/>
-          <w:sz w:val="24"/>
-          <w:szCs w:val="24"/>
-          <w:shd w:val="clear" w:color="auto" w:fill="FFFFFF"/>
-        </w:rPr>
-      </w:pPr>
-    </w:p>
-    <w:p>
-      <w:pPr>
-        <w:rPr>
-          <w:rFonts w:ascii="Arial" w:hAnsi="Arial" w:cs="Arial"/>
-          <w:color w:val="000000"/>
-          <w:sz w:val="24"/>
-          <w:szCs w:val="24"/>
-          <w:shd w:val="clear" w:color="auto" w:fill="FFFFFF"/>
-        </w:rPr>
-      </w:pPr>
-    </w:p>
-    <w:p>
-      <w:pPr>
-        <w:rPr>
-          <w:rFonts w:ascii="Arial" w:hAnsi="Arial" w:cs="Arial"/>
-          <w:color w:val="000000"/>
-          <w:sz w:val="24"/>
-          <w:szCs w:val="24"/>
-          <w:shd w:val="clear" w:color="auto" w:fill="FFFFFF"/>
-        </w:rPr>
-      </w:pPr>
-    </w:p>
-    <w:p>
-      <w:pPr>
-        <w:rPr>
-          <w:rFonts w:ascii="Arial" w:hAnsi="Arial" w:cs="Arial"/>
-          <w:color w:val="000000"/>
-          <w:sz w:val="24"/>
-          <w:szCs w:val="24"/>
-          <w:shd w:val="clear" w:color="auto" w:fill="FFFFFF"/>
-        </w:rPr>
-      </w:pPr>
-    </w:p>
-    <w:p>
-      <w:pPr>
-        <w:rPr>
-          <w:rFonts w:ascii="Arial" w:hAnsi="Arial" w:cs="Arial"/>
-          <w:color w:val="000000"/>
-          <w:sz w:val="24"/>
-          <w:szCs w:val="24"/>
-          <w:shd w:val="clear" w:color="auto" w:fill="FFFFFF"/>
-        </w:rPr>
-      </w:pPr>
-    </w:p>
-    <w:p>
-      <w:pPr>
-        <w:rPr>
-          <w:rFonts w:ascii="Arial" w:hAnsi="Arial" w:cs="Arial"/>
-          <w:color w:val="000000"/>
-          <w:sz w:val="24"/>
-          <w:szCs w:val="24"/>
-          <w:shd w:val="clear" w:color="auto" w:fill="FFFFFF"/>
-        </w:rPr>
-      </w:pPr>
-    </w:p>
-    <w:p>
-      <w:pPr>
-        <w:rPr>
-          <w:rFonts w:ascii="Arial" w:hAnsi="Arial" w:cs="Arial"/>
-          <w:color w:val="000000"/>
-          <w:sz w:val="24"/>
-          <w:szCs w:val="24"/>
-          <w:shd w:val="clear" w:color="auto" w:fill="FFFFFF"/>
-        </w:rPr>
-      </w:pPr>
     </w:p>
     <w:p>
       <w:pPr>
@@ -2236,6 +2758,7 @@
         </w:rPr>
         <w:t xml:space="preserve"> </w:t>
       </w:r>
+      <w:proofErr w:type="spellStart"/>
       <w:r>
         <w:rPr>
           <w:rFonts w:ascii="Arial" w:eastAsia="Times New Roman" w:hAnsi="Arial" w:cs="Arial"/>
@@ -2246,6 +2769,7 @@
         </w:rPr>
         <w:t>num_add</w:t>
       </w:r>
+      <w:proofErr w:type="spellEnd"/>
       <w:r>
         <w:rPr>
           <w:rFonts w:ascii="Arial" w:eastAsia="Times New Roman" w:hAnsi="Arial" w:cs="Arial"/>
@@ -2256,6 +2780,7 @@
         </w:rPr>
         <w:t xml:space="preserve"> = </w:t>
       </w:r>
+      <w:proofErr w:type="spellStart"/>
       <w:r>
         <w:rPr>
           <w:rFonts w:ascii="Arial" w:eastAsia="Times New Roman" w:hAnsi="Arial" w:cs="Arial"/>
@@ -2266,6 +2791,7 @@
         </w:rPr>
         <w:t>Number</w:t>
       </w:r>
+      <w:proofErr w:type="spellEnd"/>
       <w:r>
         <w:rPr>
           <w:rFonts w:ascii="Arial" w:eastAsia="Times New Roman" w:hAnsi="Arial" w:cs="Arial"/>
@@ -2304,7 +2830,29 @@
           <w:szCs w:val="24"/>
           <w:lang w:eastAsia="pt-BR"/>
         </w:rPr>
-        <w:t>'COD_Sabor'</w:t>
+        <w:t>'</w:t>
+      </w:r>
+      <w:proofErr w:type="spellStart"/>
+      <w:r>
+        <w:rPr>
+          <w:rFonts w:ascii="Arial" w:eastAsia="Times New Roman" w:hAnsi="Arial" w:cs="Arial"/>
+          <w:color w:val="A31515"/>
+          <w:sz w:val="24"/>
+          <w:szCs w:val="24"/>
+          <w:lang w:eastAsia="pt-BR"/>
+        </w:rPr>
+        <w:t>COD_Sabor</w:t>
+      </w:r>
+      <w:proofErr w:type="spellEnd"/>
+      <w:r>
+        <w:rPr>
+          <w:rFonts w:ascii="Arial" w:eastAsia="Times New Roman" w:hAnsi="Arial" w:cs="Arial"/>
+          <w:color w:val="A31515"/>
+          <w:sz w:val="24"/>
+          <w:szCs w:val="24"/>
+          <w:lang w:eastAsia="pt-BR"/>
+        </w:rPr>
+        <w:t>'</w:t>
       </w:r>
       <w:r>
         <w:rPr>
@@ -2315,6 +2863,44 @@
           <w:lang w:eastAsia="pt-BR"/>
         </w:rPr>
         <w:t>))</w:t>
+      </w:r>
+    </w:p>
+    <w:p>
+      <w:pPr>
+        <w:rPr>
+          <w:rFonts w:ascii="Arial" w:hAnsi="Arial" w:cs="Arial"/>
+          <w:b/>
+          <w:bCs/>
+          <w:color w:val="000000"/>
+          <w:sz w:val="24"/>
+          <w:szCs w:val="24"/>
+          <w:shd w:val="clear" w:color="auto" w:fill="FFFFFF"/>
+        </w:rPr>
+      </w:pPr>
+    </w:p>
+    <w:p>
+      <w:pPr>
+        <w:rPr>
+          <w:rFonts w:ascii="Arial" w:hAnsi="Arial" w:cs="Arial"/>
+          <w:b/>
+          <w:bCs/>
+          <w:color w:val="000000"/>
+          <w:sz w:val="24"/>
+          <w:szCs w:val="24"/>
+          <w:shd w:val="clear" w:color="auto" w:fill="FFFFFF"/>
+        </w:rPr>
+      </w:pPr>
+      <w:r>
+        <w:rPr>
+          <w:rFonts w:ascii="Arial" w:hAnsi="Arial" w:cs="Arial"/>
+          <w:b/>
+          <w:bCs/>
+          <w:color w:val="000000"/>
+          <w:sz w:val="24"/>
+          <w:szCs w:val="24"/>
+          <w:shd w:val="clear" w:color="auto" w:fill="FFFFFF"/>
+        </w:rPr>
+        <w:t>Exemplo:</w:t>
       </w:r>
     </w:p>
     <w:p>
@@ -2329,6 +2915,132 @@
           <w:lang w:eastAsia="pt-BR"/>
         </w:rPr>
       </w:pPr>
+      <w:r>
+        <w:rPr>
+          <w:rFonts w:ascii="Arial" w:eastAsia="Times New Roman" w:hAnsi="Arial" w:cs="Arial"/>
+          <w:color w:val="0000FF"/>
+          <w:sz w:val="24"/>
+          <w:szCs w:val="24"/>
+          <w:lang w:eastAsia="pt-BR"/>
+        </w:rPr>
+        <w:t>var</w:t>
+      </w:r>
+      <w:r>
+        <w:rPr>
+          <w:rFonts w:ascii="Arial" w:eastAsia="Times New Roman" w:hAnsi="Arial" w:cs="Arial"/>
+          <w:color w:val="000000"/>
+          <w:sz w:val="24"/>
+          <w:szCs w:val="24"/>
+          <w:lang w:eastAsia="pt-BR"/>
+        </w:rPr>
+        <w:t xml:space="preserve"> </w:t>
+      </w:r>
+      <w:proofErr w:type="spellStart"/>
+      <w:r>
+        <w:rPr>
+          <w:rFonts w:ascii="Arial" w:eastAsia="Times New Roman" w:hAnsi="Arial" w:cs="Arial"/>
+          <w:color w:val="001080"/>
+          <w:sz w:val="24"/>
+          <w:szCs w:val="24"/>
+          <w:lang w:eastAsia="pt-BR"/>
+        </w:rPr>
+        <w:t>num_add</w:t>
+      </w:r>
+      <w:proofErr w:type="spellEnd"/>
+      <w:r>
+        <w:rPr>
+          <w:rFonts w:ascii="Arial" w:eastAsia="Times New Roman" w:hAnsi="Arial" w:cs="Arial"/>
+          <w:color w:val="000000"/>
+          <w:sz w:val="24"/>
+          <w:szCs w:val="24"/>
+          <w:lang w:eastAsia="pt-BR"/>
+        </w:rPr>
+        <w:t xml:space="preserve"> = </w:t>
+      </w:r>
+      <w:proofErr w:type="spellStart"/>
+      <w:r>
+        <w:rPr>
+          <w:rFonts w:ascii="Arial" w:eastAsia="Times New Roman" w:hAnsi="Arial" w:cs="Arial"/>
+          <w:color w:val="267F99"/>
+          <w:sz w:val="24"/>
+          <w:szCs w:val="24"/>
+          <w:lang w:eastAsia="pt-BR"/>
+        </w:rPr>
+        <w:t>Number</w:t>
+      </w:r>
+      <w:proofErr w:type="spellEnd"/>
+      <w:r>
+        <w:rPr>
+          <w:rFonts w:ascii="Arial" w:eastAsia="Times New Roman" w:hAnsi="Arial" w:cs="Arial"/>
+          <w:color w:val="000000"/>
+          <w:sz w:val="24"/>
+          <w:szCs w:val="24"/>
+          <w:lang w:eastAsia="pt-BR"/>
+        </w:rPr>
+        <w:t>(</w:t>
+      </w:r>
+      <w:r>
+        <w:rPr>
+          <w:rFonts w:ascii="Arial" w:eastAsia="Times New Roman" w:hAnsi="Arial" w:cs="Arial"/>
+          <w:color w:val="795E26"/>
+          <w:sz w:val="24"/>
+          <w:szCs w:val="24"/>
+          <w:lang w:eastAsia="pt-BR"/>
+        </w:rPr>
+        <w:t>prompt</w:t>
+      </w:r>
+      <w:r>
+        <w:rPr>
+          <w:rFonts w:ascii="Arial" w:eastAsia="Times New Roman" w:hAnsi="Arial" w:cs="Arial"/>
+          <w:color w:val="000000"/>
+          <w:sz w:val="24"/>
+          <w:szCs w:val="24"/>
+          <w:lang w:eastAsia="pt-BR"/>
+        </w:rPr>
+        <w:t>(</w:t>
+      </w:r>
+      <w:r>
+        <w:rPr>
+          <w:rFonts w:ascii="Arial" w:eastAsia="Times New Roman" w:hAnsi="Arial" w:cs="Arial"/>
+          <w:color w:val="A31515"/>
+          <w:sz w:val="24"/>
+          <w:szCs w:val="24"/>
+          <w:lang w:eastAsia="pt-BR"/>
+        </w:rPr>
+        <w:t>'</w:t>
+      </w:r>
+      <w:proofErr w:type="spellStart"/>
+      <w:r>
+        <w:rPr>
+          <w:rFonts w:ascii="Arial" w:eastAsia="Times New Roman" w:hAnsi="Arial" w:cs="Arial"/>
+          <w:color w:val="A31515"/>
+          <w:sz w:val="24"/>
+          <w:szCs w:val="24"/>
+          <w:lang w:eastAsia="pt-BR"/>
+        </w:rPr>
+        <w:t>COD_Sabor</w:t>
+      </w:r>
+      <w:proofErr w:type="spellEnd"/>
+      <w:r>
+        <w:rPr>
+          <w:rFonts w:ascii="Arial" w:eastAsia="Times New Roman" w:hAnsi="Arial" w:cs="Arial"/>
+          <w:color w:val="A31515"/>
+          <w:sz w:val="24"/>
+          <w:szCs w:val="24"/>
+          <w:lang w:eastAsia="pt-BR"/>
+        </w:rPr>
+        <w:t>'</w:t>
+      </w:r>
+      <w:r>
+        <w:rPr>
+          <w:rFonts w:ascii="Arial" w:eastAsia="Times New Roman" w:hAnsi="Arial" w:cs="Arial"/>
+          <w:color w:val="000000"/>
+          <w:sz w:val="24"/>
+          <w:szCs w:val="24"/>
+          <w:lang w:eastAsia="pt-BR"/>
+        </w:rPr>
+        <w:t>))</w:t>
+      </w:r>
     </w:p>
     <w:p>
       <w:pPr>
@@ -2342,46 +3054,6 @@
           <w:lang w:eastAsia="pt-BR"/>
         </w:rPr>
       </w:pPr>
-      <w:r>
-        <w:rPr>
-          <w:rFonts w:ascii="Arial" w:eastAsia="Times New Roman" w:hAnsi="Arial" w:cs="Arial"/>
-          <w:color w:val="AF00DB"/>
-          <w:sz w:val="24"/>
-          <w:szCs w:val="24"/>
-          <w:lang w:eastAsia="pt-BR"/>
-        </w:rPr>
-        <w:t>switch</w:t>
-      </w:r>
-      <w:r>
-        <w:rPr>
-          <w:rFonts w:ascii="Arial" w:eastAsia="Times New Roman" w:hAnsi="Arial" w:cs="Arial"/>
-          <w:color w:val="000000"/>
-          <w:sz w:val="24"/>
-          <w:szCs w:val="24"/>
-          <w:lang w:eastAsia="pt-BR"/>
-        </w:rPr>
-        <w:t xml:space="preserve"> (</w:t>
-      </w:r>
-      <w:r>
-        <w:rPr>
-          <w:rFonts w:ascii="Arial" w:eastAsia="Times New Roman" w:hAnsi="Arial" w:cs="Arial"/>
-          <w:color w:val="001080"/>
-          <w:sz w:val="24"/>
-          <w:szCs w:val="24"/>
-          <w:lang w:eastAsia="pt-BR"/>
-        </w:rPr>
-        <w:t>variável que recebera o valor</w:t>
-      </w:r>
-      <w:r>
-        <w:rPr>
-          <w:rFonts w:ascii="Arial" w:eastAsia="Times New Roman" w:hAnsi="Arial" w:cs="Arial"/>
-          <w:color w:val="000000"/>
-          <w:sz w:val="24"/>
-          <w:szCs w:val="24"/>
-          <w:lang w:eastAsia="pt-BR"/>
-        </w:rPr>
-        <w:t>){</w:t>
-      </w:r>
     </w:p>
     <w:p>
       <w:pPr>
@@ -2398,52 +3070,44 @@
       <w:r>
         <w:rPr>
           <w:rFonts w:ascii="Arial" w:eastAsia="Times New Roman" w:hAnsi="Arial" w:cs="Arial"/>
-          <w:color w:val="000000"/>
-          <w:sz w:val="24"/>
-          <w:szCs w:val="24"/>
-          <w:lang w:eastAsia="pt-BR"/>
-        </w:rPr>
-        <w:t xml:space="preserve">    </w:t>
-      </w:r>
-      <w:r>
-        <w:rPr>
-          <w:rFonts w:ascii="Arial" w:eastAsia="Times New Roman" w:hAnsi="Arial" w:cs="Arial"/>
           <w:color w:val="AF00DB"/>
           <w:sz w:val="24"/>
           <w:szCs w:val="24"/>
           <w:lang w:eastAsia="pt-BR"/>
         </w:rPr>
-        <w:t>case</w:t>
-      </w:r>
-      <w:r>
-        <w:rPr>
-          <w:rFonts w:ascii="Arial" w:eastAsia="Times New Roman" w:hAnsi="Arial" w:cs="Arial"/>
-          <w:color w:val="000000"/>
-          <w:sz w:val="24"/>
-          <w:szCs w:val="24"/>
-          <w:lang w:eastAsia="pt-BR"/>
-        </w:rPr>
-        <w:t xml:space="preserve"> </w:t>
-      </w:r>
-      <w:r>
-        <w:rPr>
-          <w:rFonts w:ascii="Arial" w:eastAsia="Times New Roman" w:hAnsi="Arial" w:cs="Arial"/>
-          <w:color w:val="098658"/>
-          <w:sz w:val="24"/>
-          <w:szCs w:val="24"/>
-          <w:lang w:eastAsia="pt-BR"/>
-        </w:rPr>
-        <w:t>valor1</w:t>
-      </w:r>
-      <w:r>
-        <w:rPr>
-          <w:rFonts w:ascii="Arial" w:eastAsia="Times New Roman" w:hAnsi="Arial" w:cs="Arial"/>
-          <w:color w:val="000000"/>
-          <w:sz w:val="24"/>
-          <w:szCs w:val="24"/>
-          <w:lang w:eastAsia="pt-BR"/>
-        </w:rPr>
-        <w:t>:</w:t>
+        <w:t>switch</w:t>
+      </w:r>
+      <w:r>
+        <w:rPr>
+          <w:rFonts w:ascii="Arial" w:eastAsia="Times New Roman" w:hAnsi="Arial" w:cs="Arial"/>
+          <w:color w:val="000000"/>
+          <w:sz w:val="24"/>
+          <w:szCs w:val="24"/>
+          <w:lang w:eastAsia="pt-BR"/>
+        </w:rPr>
+        <w:t xml:space="preserve"> (</w:t>
+      </w:r>
+      <w:proofErr w:type="spellStart"/>
+      <w:r>
+        <w:rPr>
+          <w:rFonts w:ascii="Arial" w:eastAsia="Times New Roman" w:hAnsi="Arial" w:cs="Arial"/>
+          <w:color w:val="001080"/>
+          <w:sz w:val="24"/>
+          <w:szCs w:val="24"/>
+          <w:lang w:eastAsia="pt-BR"/>
+        </w:rPr>
+        <w:t>num_add</w:t>
+      </w:r>
+      <w:proofErr w:type="spellEnd"/>
+      <w:r>
+        <w:rPr>
+          <w:rFonts w:ascii="Arial" w:eastAsia="Times New Roman" w:hAnsi="Arial" w:cs="Arial"/>
+          <w:color w:val="000000"/>
+          <w:sz w:val="24"/>
+          <w:szCs w:val="24"/>
+          <w:lang w:eastAsia="pt-BR"/>
+        </w:rPr>
+        <w:t>){</w:t>
       </w:r>
     </w:p>
     <w:p>
@@ -2466,67 +3130,47 @@
           <w:szCs w:val="24"/>
           <w:lang w:eastAsia="pt-BR"/>
         </w:rPr>
-        <w:t xml:space="preserve">        </w:t>
-      </w:r>
-      <w:r>
-        <w:rPr>
-          <w:rFonts w:ascii="Arial" w:eastAsia="Times New Roman" w:hAnsi="Arial" w:cs="Arial"/>
-          <w:color w:val="001080"/>
-          <w:sz w:val="24"/>
-          <w:szCs w:val="24"/>
-          <w:lang w:eastAsia="pt-BR"/>
-        </w:rPr>
-        <w:t>document</w:t>
-      </w:r>
-      <w:r>
-        <w:rPr>
-          <w:rFonts w:ascii="Arial" w:eastAsia="Times New Roman" w:hAnsi="Arial" w:cs="Arial"/>
-          <w:color w:val="000000"/>
-          <w:sz w:val="24"/>
-          <w:szCs w:val="24"/>
-          <w:lang w:eastAsia="pt-BR"/>
-        </w:rPr>
-        <w:t>.</w:t>
-      </w:r>
-      <w:r>
-        <w:rPr>
-          <w:rFonts w:ascii="Arial" w:eastAsia="Times New Roman" w:hAnsi="Arial" w:cs="Arial"/>
-          <w:color w:val="795E26"/>
-          <w:sz w:val="24"/>
-          <w:szCs w:val="24"/>
-          <w:lang w:eastAsia="pt-BR"/>
-        </w:rPr>
-        <w:t>write</w:t>
-      </w:r>
-      <w:r>
-        <w:rPr>
-          <w:rFonts w:ascii="Arial" w:eastAsia="Times New Roman" w:hAnsi="Arial" w:cs="Arial"/>
-          <w:color w:val="000000"/>
-          <w:sz w:val="24"/>
-          <w:szCs w:val="24"/>
-          <w:lang w:eastAsia="pt-BR"/>
-        </w:rPr>
-        <w:t>(</w:t>
-      </w:r>
-      <w:r>
-        <w:rPr>
-          <w:rFonts w:ascii="Arial" w:eastAsia="Times New Roman" w:hAnsi="Arial" w:cs="Arial"/>
-          <w:color w:val="A31515"/>
-          <w:sz w:val="24"/>
-          <w:szCs w:val="24"/>
-          <w:lang w:eastAsia="pt-BR"/>
-        </w:rPr>
-        <w:t>'Calabresa'</w:t>
-      </w:r>
-      <w:r>
-        <w:rPr>
-          <w:rFonts w:ascii="Arial" w:eastAsia="Times New Roman" w:hAnsi="Arial" w:cs="Arial"/>
-          <w:color w:val="000000"/>
-          <w:sz w:val="24"/>
-          <w:szCs w:val="24"/>
-          <w:lang w:eastAsia="pt-BR"/>
-        </w:rPr>
-        <w:t>)</w:t>
+        <w:t xml:space="preserve">    </w:t>
+      </w:r>
+      <w:r>
+        <w:rPr>
+          <w:rFonts w:ascii="Arial" w:eastAsia="Times New Roman" w:hAnsi="Arial" w:cs="Arial"/>
+          <w:color w:val="AF00DB"/>
+          <w:sz w:val="24"/>
+          <w:szCs w:val="24"/>
+          <w:lang w:eastAsia="pt-BR"/>
+        </w:rPr>
+        <w:t>case</w:t>
+      </w:r>
+      <w:r>
+        <w:rPr>
+          <w:rFonts w:ascii="Arial" w:eastAsia="Times New Roman" w:hAnsi="Arial" w:cs="Arial"/>
+          <w:color w:val="000000"/>
+          <w:sz w:val="24"/>
+          <w:szCs w:val="24"/>
+          <w:lang w:eastAsia="pt-BR"/>
+        </w:rPr>
+        <w:t xml:space="preserve"> </w:t>
+      </w:r>
+      <w:r>
+        <w:rPr>
+          <w:rFonts w:ascii="Arial" w:eastAsia="Times New Roman" w:hAnsi="Arial" w:cs="Arial"/>
+          <w:color w:val="098658"/>
+          <w:sz w:val="24"/>
+          <w:szCs w:val="24"/>
+          <w:lang w:eastAsia="pt-BR"/>
+        </w:rPr>
+        <w:t>1</w:t>
+      </w:r>
+      <w:r>
+        <w:rPr>
+          <w:rFonts w:ascii="Arial" w:eastAsia="Times New Roman" w:hAnsi="Arial" w:cs="Arial"/>
+          <w:color w:val="000000"/>
+          <w:sz w:val="24"/>
+          <w:szCs w:val="24"/>
+          <w:lang w:eastAsia="pt-BR"/>
+        </w:rPr>
+        <w:t>:</w:t>
       </w:r>
     </w:p>
     <w:p>
@@ -2551,15 +3195,67 @@
         </w:rPr>
         <w:t xml:space="preserve">        </w:t>
       </w:r>
-      <w:r>
-        <w:rPr>
-          <w:rFonts w:ascii="Arial" w:eastAsia="Times New Roman" w:hAnsi="Arial" w:cs="Arial"/>
-          <w:color w:val="AF00DB"/>
-          <w:sz w:val="24"/>
-          <w:szCs w:val="24"/>
-          <w:lang w:eastAsia="pt-BR"/>
-        </w:rPr>
-        <w:t>break</w:t>
+      <w:proofErr w:type="spellStart"/>
+      <w:r>
+        <w:rPr>
+          <w:rFonts w:ascii="Arial" w:eastAsia="Times New Roman" w:hAnsi="Arial" w:cs="Arial"/>
+          <w:color w:val="001080"/>
+          <w:sz w:val="24"/>
+          <w:szCs w:val="24"/>
+          <w:lang w:eastAsia="pt-BR"/>
+        </w:rPr>
+        <w:t>document</w:t>
+      </w:r>
+      <w:r>
+        <w:rPr>
+          <w:rFonts w:ascii="Arial" w:eastAsia="Times New Roman" w:hAnsi="Arial" w:cs="Arial"/>
+          <w:color w:val="000000"/>
+          <w:sz w:val="24"/>
+          <w:szCs w:val="24"/>
+          <w:lang w:eastAsia="pt-BR"/>
+        </w:rPr>
+        <w:t>.</w:t>
+      </w:r>
+      <w:r>
+        <w:rPr>
+          <w:rFonts w:ascii="Arial" w:eastAsia="Times New Roman" w:hAnsi="Arial" w:cs="Arial"/>
+          <w:color w:val="795E26"/>
+          <w:sz w:val="24"/>
+          <w:szCs w:val="24"/>
+          <w:lang w:eastAsia="pt-BR"/>
+        </w:rPr>
+        <w:t>write</w:t>
+      </w:r>
+      <w:proofErr w:type="spellEnd"/>
+      <w:r>
+        <w:rPr>
+          <w:rFonts w:ascii="Arial" w:eastAsia="Times New Roman" w:hAnsi="Arial" w:cs="Arial"/>
+          <w:color w:val="000000"/>
+          <w:sz w:val="24"/>
+          <w:szCs w:val="24"/>
+          <w:lang w:eastAsia="pt-BR"/>
+        </w:rPr>
+        <w:t>(</w:t>
+      </w:r>
+      <w:r>
+        <w:rPr>
+          <w:rFonts w:ascii="Arial" w:eastAsia="Times New Roman" w:hAnsi="Arial" w:cs="Arial"/>
+          <w:color w:val="A31515"/>
+          <w:sz w:val="24"/>
+          <w:szCs w:val="24"/>
+          <w:lang w:eastAsia="pt-BR"/>
+        </w:rPr>
+        <w:t>'Calabresa'</w:t>
+      </w:r>
+      <w:r>
+        <w:rPr>
+          <w:rFonts w:ascii="Arial" w:eastAsia="Times New Roman" w:hAnsi="Arial" w:cs="Arial"/>
+          <w:color w:val="000000"/>
+          <w:sz w:val="24"/>
+          <w:szCs w:val="24"/>
+          <w:lang w:eastAsia="pt-BR"/>
+        </w:rPr>
+        <w:t>)</w:t>
       </w:r>
     </w:p>
     <w:p>
@@ -2582,7 +3278,7 @@
           <w:szCs w:val="24"/>
           <w:lang w:eastAsia="pt-BR"/>
         </w:rPr>
-        <w:t xml:space="preserve">    </w:t>
+        <w:t xml:space="preserve">        </w:t>
       </w:r>
       <w:r>
         <w:rPr>
@@ -2592,37 +3288,7 @@
           <w:szCs w:val="24"/>
           <w:lang w:eastAsia="pt-BR"/>
         </w:rPr>
-        <w:t>case</w:t>
-      </w:r>
-      <w:r>
-        <w:rPr>
-          <w:rFonts w:ascii="Arial" w:eastAsia="Times New Roman" w:hAnsi="Arial" w:cs="Arial"/>
-          <w:color w:val="000000"/>
-          <w:sz w:val="24"/>
-          <w:szCs w:val="24"/>
-          <w:lang w:eastAsia="pt-BR"/>
-        </w:rPr>
-        <w:t xml:space="preserve"> </w:t>
-      </w:r>
-      <w:r>
-        <w:rPr>
-          <w:rFonts w:ascii="Arial" w:eastAsia="Times New Roman" w:hAnsi="Arial" w:cs="Arial"/>
-          <w:color w:val="098658"/>
-          <w:sz w:val="24"/>
-          <w:szCs w:val="24"/>
-          <w:lang w:eastAsia="pt-BR"/>
-        </w:rPr>
-        <w:t>valor2</w:t>
-      </w:r>
-      <w:r>
-        <w:rPr>
-          <w:rFonts w:ascii="Arial" w:eastAsia="Times New Roman" w:hAnsi="Arial" w:cs="Arial"/>
-          <w:color w:val="000000"/>
-          <w:sz w:val="24"/>
-          <w:szCs w:val="24"/>
-          <w:lang w:eastAsia="pt-BR"/>
-        </w:rPr>
-        <w:t>:</w:t>
+        <w:t>break</w:t>
       </w:r>
     </w:p>
     <w:p>
@@ -2645,67 +3311,47 @@
           <w:szCs w:val="24"/>
           <w:lang w:eastAsia="pt-BR"/>
         </w:rPr>
-        <w:t xml:space="preserve">        </w:t>
-      </w:r>
-      <w:r>
-        <w:rPr>
-          <w:rFonts w:ascii="Arial" w:eastAsia="Times New Roman" w:hAnsi="Arial" w:cs="Arial"/>
-          <w:color w:val="001080"/>
-          <w:sz w:val="24"/>
-          <w:szCs w:val="24"/>
-          <w:lang w:eastAsia="pt-BR"/>
-        </w:rPr>
-        <w:t>document</w:t>
-      </w:r>
-      <w:r>
-        <w:rPr>
-          <w:rFonts w:ascii="Arial" w:eastAsia="Times New Roman" w:hAnsi="Arial" w:cs="Arial"/>
-          <w:color w:val="000000"/>
-          <w:sz w:val="24"/>
-          <w:szCs w:val="24"/>
-          <w:lang w:eastAsia="pt-BR"/>
-        </w:rPr>
-        <w:t>.</w:t>
-      </w:r>
-      <w:r>
-        <w:rPr>
-          <w:rFonts w:ascii="Arial" w:eastAsia="Times New Roman" w:hAnsi="Arial" w:cs="Arial"/>
-          <w:color w:val="795E26"/>
-          <w:sz w:val="24"/>
-          <w:szCs w:val="24"/>
-          <w:lang w:eastAsia="pt-BR"/>
-        </w:rPr>
-        <w:t>write</w:t>
-      </w:r>
-      <w:r>
-        <w:rPr>
-          <w:rFonts w:ascii="Arial" w:eastAsia="Times New Roman" w:hAnsi="Arial" w:cs="Arial"/>
-          <w:color w:val="000000"/>
-          <w:sz w:val="24"/>
-          <w:szCs w:val="24"/>
-          <w:lang w:eastAsia="pt-BR"/>
-        </w:rPr>
-        <w:t>(</w:t>
-      </w:r>
-      <w:r>
-        <w:rPr>
-          <w:rFonts w:ascii="Arial" w:eastAsia="Times New Roman" w:hAnsi="Arial" w:cs="Arial"/>
-          <w:color w:val="A31515"/>
-          <w:sz w:val="24"/>
-          <w:szCs w:val="24"/>
-          <w:lang w:eastAsia="pt-BR"/>
-        </w:rPr>
-        <w:t>'Bacon'</w:t>
-      </w:r>
-      <w:r>
-        <w:rPr>
-          <w:rFonts w:ascii="Arial" w:eastAsia="Times New Roman" w:hAnsi="Arial" w:cs="Arial"/>
-          <w:color w:val="000000"/>
-          <w:sz w:val="24"/>
-          <w:szCs w:val="24"/>
-          <w:lang w:eastAsia="pt-BR"/>
-        </w:rPr>
-        <w:t>)</w:t>
+        <w:t xml:space="preserve">    </w:t>
+      </w:r>
+      <w:r>
+        <w:rPr>
+          <w:rFonts w:ascii="Arial" w:eastAsia="Times New Roman" w:hAnsi="Arial" w:cs="Arial"/>
+          <w:color w:val="AF00DB"/>
+          <w:sz w:val="24"/>
+          <w:szCs w:val="24"/>
+          <w:lang w:eastAsia="pt-BR"/>
+        </w:rPr>
+        <w:t>case</w:t>
+      </w:r>
+      <w:r>
+        <w:rPr>
+          <w:rFonts w:ascii="Arial" w:eastAsia="Times New Roman" w:hAnsi="Arial" w:cs="Arial"/>
+          <w:color w:val="000000"/>
+          <w:sz w:val="24"/>
+          <w:szCs w:val="24"/>
+          <w:lang w:eastAsia="pt-BR"/>
+        </w:rPr>
+        <w:t xml:space="preserve"> </w:t>
+      </w:r>
+      <w:r>
+        <w:rPr>
+          <w:rFonts w:ascii="Arial" w:eastAsia="Times New Roman" w:hAnsi="Arial" w:cs="Arial"/>
+          <w:color w:val="098658"/>
+          <w:sz w:val="24"/>
+          <w:szCs w:val="24"/>
+          <w:lang w:eastAsia="pt-BR"/>
+        </w:rPr>
+        <w:t>2</w:t>
+      </w:r>
+      <w:r>
+        <w:rPr>
+          <w:rFonts w:ascii="Arial" w:eastAsia="Times New Roman" w:hAnsi="Arial" w:cs="Arial"/>
+          <w:color w:val="000000"/>
+          <w:sz w:val="24"/>
+          <w:szCs w:val="24"/>
+          <w:lang w:eastAsia="pt-BR"/>
+        </w:rPr>
+        <w:t>:</w:t>
       </w:r>
     </w:p>
     <w:p>
@@ -2730,15 +3376,67 @@
         </w:rPr>
         <w:t xml:space="preserve">        </w:t>
       </w:r>
-      <w:r>
-        <w:rPr>
-          <w:rFonts w:ascii="Arial" w:eastAsia="Times New Roman" w:hAnsi="Arial" w:cs="Arial"/>
-          <w:color w:val="AF00DB"/>
-          <w:sz w:val="24"/>
-          <w:szCs w:val="24"/>
-          <w:lang w:eastAsia="pt-BR"/>
-        </w:rPr>
-        <w:t>break</w:t>
+      <w:proofErr w:type="spellStart"/>
+      <w:r>
+        <w:rPr>
+          <w:rFonts w:ascii="Arial" w:eastAsia="Times New Roman" w:hAnsi="Arial" w:cs="Arial"/>
+          <w:color w:val="001080"/>
+          <w:sz w:val="24"/>
+          <w:szCs w:val="24"/>
+          <w:lang w:eastAsia="pt-BR"/>
+        </w:rPr>
+        <w:t>document</w:t>
+      </w:r>
+      <w:r>
+        <w:rPr>
+          <w:rFonts w:ascii="Arial" w:eastAsia="Times New Roman" w:hAnsi="Arial" w:cs="Arial"/>
+          <w:color w:val="000000"/>
+          <w:sz w:val="24"/>
+          <w:szCs w:val="24"/>
+          <w:lang w:eastAsia="pt-BR"/>
+        </w:rPr>
+        <w:t>.</w:t>
+      </w:r>
+      <w:r>
+        <w:rPr>
+          <w:rFonts w:ascii="Arial" w:eastAsia="Times New Roman" w:hAnsi="Arial" w:cs="Arial"/>
+          <w:color w:val="795E26"/>
+          <w:sz w:val="24"/>
+          <w:szCs w:val="24"/>
+          <w:lang w:eastAsia="pt-BR"/>
+        </w:rPr>
+        <w:t>write</w:t>
+      </w:r>
+      <w:proofErr w:type="spellEnd"/>
+      <w:r>
+        <w:rPr>
+          <w:rFonts w:ascii="Arial" w:eastAsia="Times New Roman" w:hAnsi="Arial" w:cs="Arial"/>
+          <w:color w:val="000000"/>
+          <w:sz w:val="24"/>
+          <w:szCs w:val="24"/>
+          <w:lang w:eastAsia="pt-BR"/>
+        </w:rPr>
+        <w:t>(</w:t>
+      </w:r>
+      <w:r>
+        <w:rPr>
+          <w:rFonts w:ascii="Arial" w:eastAsia="Times New Roman" w:hAnsi="Arial" w:cs="Arial"/>
+          <w:color w:val="A31515"/>
+          <w:sz w:val="24"/>
+          <w:szCs w:val="24"/>
+          <w:lang w:eastAsia="pt-BR"/>
+        </w:rPr>
+        <w:t>'Bacon'</w:t>
+      </w:r>
+      <w:r>
+        <w:rPr>
+          <w:rFonts w:ascii="Arial" w:eastAsia="Times New Roman" w:hAnsi="Arial" w:cs="Arial"/>
+          <w:color w:val="000000"/>
+          <w:sz w:val="24"/>
+          <w:szCs w:val="24"/>
+          <w:lang w:eastAsia="pt-BR"/>
+        </w:rPr>
+        <w:t>)</w:t>
       </w:r>
     </w:p>
     <w:p>
@@ -2761,7 +3459,7 @@
           <w:szCs w:val="24"/>
           <w:lang w:eastAsia="pt-BR"/>
         </w:rPr>
-        <w:t xml:space="preserve">    </w:t>
+        <w:t xml:space="preserve">        </w:t>
       </w:r>
       <w:r>
         <w:rPr>
@@ -2771,37 +3469,7 @@
           <w:szCs w:val="24"/>
           <w:lang w:eastAsia="pt-BR"/>
         </w:rPr>
-        <w:t>case</w:t>
-      </w:r>
-      <w:r>
-        <w:rPr>
-          <w:rFonts w:ascii="Arial" w:eastAsia="Times New Roman" w:hAnsi="Arial" w:cs="Arial"/>
-          <w:color w:val="000000"/>
-          <w:sz w:val="24"/>
-          <w:szCs w:val="24"/>
-          <w:lang w:eastAsia="pt-BR"/>
-        </w:rPr>
-        <w:t xml:space="preserve"> </w:t>
-      </w:r>
-      <w:r>
-        <w:rPr>
-          <w:rFonts w:ascii="Arial" w:eastAsia="Times New Roman" w:hAnsi="Arial" w:cs="Arial"/>
-          <w:color w:val="098658"/>
-          <w:sz w:val="24"/>
-          <w:szCs w:val="24"/>
-          <w:lang w:eastAsia="pt-BR"/>
-        </w:rPr>
-        <w:t>valor3</w:t>
-      </w:r>
-      <w:r>
-        <w:rPr>
-          <w:rFonts w:ascii="Arial" w:eastAsia="Times New Roman" w:hAnsi="Arial" w:cs="Arial"/>
-          <w:color w:val="000000"/>
-          <w:sz w:val="24"/>
-          <w:szCs w:val="24"/>
-          <w:lang w:eastAsia="pt-BR"/>
-        </w:rPr>
-        <w:t>:</w:t>
+        <w:t>break</w:t>
       </w:r>
     </w:p>
     <w:p>
@@ -2824,67 +3492,47 @@
           <w:szCs w:val="24"/>
           <w:lang w:eastAsia="pt-BR"/>
         </w:rPr>
-        <w:t xml:space="preserve">        </w:t>
-      </w:r>
-      <w:r>
-        <w:rPr>
-          <w:rFonts w:ascii="Arial" w:eastAsia="Times New Roman" w:hAnsi="Arial" w:cs="Arial"/>
-          <w:color w:val="001080"/>
-          <w:sz w:val="24"/>
-          <w:szCs w:val="24"/>
-          <w:lang w:eastAsia="pt-BR"/>
-        </w:rPr>
-        <w:t>document</w:t>
-      </w:r>
-      <w:r>
-        <w:rPr>
-          <w:rFonts w:ascii="Arial" w:eastAsia="Times New Roman" w:hAnsi="Arial" w:cs="Arial"/>
-          <w:color w:val="000000"/>
-          <w:sz w:val="24"/>
-          <w:szCs w:val="24"/>
-          <w:lang w:eastAsia="pt-BR"/>
-        </w:rPr>
-        <w:t>.</w:t>
-      </w:r>
-      <w:r>
-        <w:rPr>
-          <w:rFonts w:ascii="Arial" w:eastAsia="Times New Roman" w:hAnsi="Arial" w:cs="Arial"/>
-          <w:color w:val="795E26"/>
-          <w:sz w:val="24"/>
-          <w:szCs w:val="24"/>
-          <w:lang w:eastAsia="pt-BR"/>
-        </w:rPr>
-        <w:t>write</w:t>
-      </w:r>
-      <w:r>
-        <w:rPr>
-          <w:rFonts w:ascii="Arial" w:eastAsia="Times New Roman" w:hAnsi="Arial" w:cs="Arial"/>
-          <w:color w:val="000000"/>
-          <w:sz w:val="24"/>
-          <w:szCs w:val="24"/>
-          <w:lang w:eastAsia="pt-BR"/>
-        </w:rPr>
-        <w:t>(</w:t>
-      </w:r>
-      <w:r>
-        <w:rPr>
-          <w:rFonts w:ascii="Arial" w:eastAsia="Times New Roman" w:hAnsi="Arial" w:cs="Arial"/>
-          <w:color w:val="A31515"/>
-          <w:sz w:val="24"/>
-          <w:szCs w:val="24"/>
-          <w:lang w:eastAsia="pt-BR"/>
-        </w:rPr>
-        <w:t>'Universitária'</w:t>
-      </w:r>
-      <w:r>
-        <w:rPr>
-          <w:rFonts w:ascii="Arial" w:eastAsia="Times New Roman" w:hAnsi="Arial" w:cs="Arial"/>
-          <w:color w:val="000000"/>
-          <w:sz w:val="24"/>
-          <w:szCs w:val="24"/>
-          <w:lang w:eastAsia="pt-BR"/>
-        </w:rPr>
-        <w:t>)</w:t>
+        <w:t xml:space="preserve">    </w:t>
+      </w:r>
+      <w:r>
+        <w:rPr>
+          <w:rFonts w:ascii="Arial" w:eastAsia="Times New Roman" w:hAnsi="Arial" w:cs="Arial"/>
+          <w:color w:val="AF00DB"/>
+          <w:sz w:val="24"/>
+          <w:szCs w:val="24"/>
+          <w:lang w:eastAsia="pt-BR"/>
+        </w:rPr>
+        <w:t>case</w:t>
+      </w:r>
+      <w:r>
+        <w:rPr>
+          <w:rFonts w:ascii="Arial" w:eastAsia="Times New Roman" w:hAnsi="Arial" w:cs="Arial"/>
+          <w:color w:val="000000"/>
+          <w:sz w:val="24"/>
+          <w:szCs w:val="24"/>
+          <w:lang w:eastAsia="pt-BR"/>
+        </w:rPr>
+        <w:t xml:space="preserve"> </w:t>
+      </w:r>
+      <w:r>
+        <w:rPr>
+          <w:rFonts w:ascii="Arial" w:eastAsia="Times New Roman" w:hAnsi="Arial" w:cs="Arial"/>
+          <w:color w:val="098658"/>
+          <w:sz w:val="24"/>
+          <w:szCs w:val="24"/>
+          <w:lang w:eastAsia="pt-BR"/>
+        </w:rPr>
+        <w:t>3</w:t>
+      </w:r>
+      <w:r>
+        <w:rPr>
+          <w:rFonts w:ascii="Arial" w:eastAsia="Times New Roman" w:hAnsi="Arial" w:cs="Arial"/>
+          <w:color w:val="000000"/>
+          <w:sz w:val="24"/>
+          <w:szCs w:val="24"/>
+          <w:lang w:eastAsia="pt-BR"/>
+        </w:rPr>
+        <w:t>:</w:t>
       </w:r>
     </w:p>
     <w:p>
@@ -2909,15 +3557,67 @@
         </w:rPr>
         <w:t xml:space="preserve">        </w:t>
       </w:r>
-      <w:r>
-        <w:rPr>
-          <w:rFonts w:ascii="Arial" w:eastAsia="Times New Roman" w:hAnsi="Arial" w:cs="Arial"/>
-          <w:color w:val="AF00DB"/>
-          <w:sz w:val="24"/>
-          <w:szCs w:val="24"/>
-          <w:lang w:eastAsia="pt-BR"/>
-        </w:rPr>
-        <w:t>break</w:t>
+      <w:proofErr w:type="spellStart"/>
+      <w:r>
+        <w:rPr>
+          <w:rFonts w:ascii="Arial" w:eastAsia="Times New Roman" w:hAnsi="Arial" w:cs="Arial"/>
+          <w:color w:val="001080"/>
+          <w:sz w:val="24"/>
+          <w:szCs w:val="24"/>
+          <w:lang w:eastAsia="pt-BR"/>
+        </w:rPr>
+        <w:t>document</w:t>
+      </w:r>
+      <w:r>
+        <w:rPr>
+          <w:rFonts w:ascii="Arial" w:eastAsia="Times New Roman" w:hAnsi="Arial" w:cs="Arial"/>
+          <w:color w:val="000000"/>
+          <w:sz w:val="24"/>
+          <w:szCs w:val="24"/>
+          <w:lang w:eastAsia="pt-BR"/>
+        </w:rPr>
+        <w:t>.</w:t>
+      </w:r>
+      <w:r>
+        <w:rPr>
+          <w:rFonts w:ascii="Arial" w:eastAsia="Times New Roman" w:hAnsi="Arial" w:cs="Arial"/>
+          <w:color w:val="795E26"/>
+          <w:sz w:val="24"/>
+          <w:szCs w:val="24"/>
+          <w:lang w:eastAsia="pt-BR"/>
+        </w:rPr>
+        <w:t>write</w:t>
+      </w:r>
+      <w:proofErr w:type="spellEnd"/>
+      <w:r>
+        <w:rPr>
+          <w:rFonts w:ascii="Arial" w:eastAsia="Times New Roman" w:hAnsi="Arial" w:cs="Arial"/>
+          <w:color w:val="000000"/>
+          <w:sz w:val="24"/>
+          <w:szCs w:val="24"/>
+          <w:lang w:eastAsia="pt-BR"/>
+        </w:rPr>
+        <w:t>(</w:t>
+      </w:r>
+      <w:r>
+        <w:rPr>
+          <w:rFonts w:ascii="Arial" w:eastAsia="Times New Roman" w:hAnsi="Arial" w:cs="Arial"/>
+          <w:color w:val="A31515"/>
+          <w:sz w:val="24"/>
+          <w:szCs w:val="24"/>
+          <w:lang w:eastAsia="pt-BR"/>
+        </w:rPr>
+        <w:t>'Universitária'</w:t>
+      </w:r>
+      <w:r>
+        <w:rPr>
+          <w:rFonts w:ascii="Arial" w:eastAsia="Times New Roman" w:hAnsi="Arial" w:cs="Arial"/>
+          <w:color w:val="000000"/>
+          <w:sz w:val="24"/>
+          <w:szCs w:val="24"/>
+          <w:lang w:eastAsia="pt-BR"/>
+        </w:rPr>
+        <w:t>)</w:t>
       </w:r>
     </w:p>
     <w:p>
@@ -2940,7 +3640,7 @@
           <w:szCs w:val="24"/>
           <w:lang w:eastAsia="pt-BR"/>
         </w:rPr>
-        <w:t xml:space="preserve">    </w:t>
+        <w:t xml:space="preserve">        </w:t>
       </w:r>
       <w:r>
         <w:rPr>
@@ -2950,17 +3650,7 @@
           <w:szCs w:val="24"/>
           <w:lang w:eastAsia="pt-BR"/>
         </w:rPr>
-        <w:t>default</w:t>
-      </w:r>
-      <w:r>
-        <w:rPr>
-          <w:rFonts w:ascii="Arial" w:eastAsia="Times New Roman" w:hAnsi="Arial" w:cs="Arial"/>
-          <w:color w:val="000000"/>
-          <w:sz w:val="24"/>
-          <w:szCs w:val="24"/>
-          <w:lang w:eastAsia="pt-BR"/>
-        </w:rPr>
-        <w:t>:</w:t>
+        <w:t>break</w:t>
       </w:r>
     </w:p>
     <w:p>
@@ -2983,67 +3673,47 @@
           <w:szCs w:val="24"/>
           <w:lang w:eastAsia="pt-BR"/>
         </w:rPr>
-        <w:t xml:space="preserve">        </w:t>
-      </w:r>
-      <w:r>
-        <w:rPr>
-          <w:rFonts w:ascii="Arial" w:eastAsia="Times New Roman" w:hAnsi="Arial" w:cs="Arial"/>
-          <w:color w:val="001080"/>
-          <w:sz w:val="24"/>
-          <w:szCs w:val="24"/>
-          <w:lang w:eastAsia="pt-BR"/>
-        </w:rPr>
-        <w:t>document</w:t>
-      </w:r>
-      <w:r>
-        <w:rPr>
-          <w:rFonts w:ascii="Arial" w:eastAsia="Times New Roman" w:hAnsi="Arial" w:cs="Arial"/>
-          <w:color w:val="000000"/>
-          <w:sz w:val="24"/>
-          <w:szCs w:val="24"/>
-          <w:lang w:eastAsia="pt-BR"/>
-        </w:rPr>
-        <w:t>.</w:t>
-      </w:r>
-      <w:r>
-        <w:rPr>
-          <w:rFonts w:ascii="Arial" w:eastAsia="Times New Roman" w:hAnsi="Arial" w:cs="Arial"/>
-          <w:color w:val="795E26"/>
-          <w:sz w:val="24"/>
-          <w:szCs w:val="24"/>
-          <w:lang w:eastAsia="pt-BR"/>
-        </w:rPr>
-        <w:t>write</w:t>
-      </w:r>
-      <w:r>
-        <w:rPr>
-          <w:rFonts w:ascii="Arial" w:eastAsia="Times New Roman" w:hAnsi="Arial" w:cs="Arial"/>
-          <w:color w:val="000000"/>
-          <w:sz w:val="24"/>
-          <w:szCs w:val="24"/>
-          <w:lang w:eastAsia="pt-BR"/>
-        </w:rPr>
-        <w:t>(</w:t>
-      </w:r>
-      <w:r>
-        <w:rPr>
-          <w:rFonts w:ascii="Arial" w:eastAsia="Times New Roman" w:hAnsi="Arial" w:cs="Arial"/>
-          <w:color w:val="A31515"/>
-          <w:sz w:val="24"/>
-          <w:szCs w:val="24"/>
-          <w:lang w:eastAsia="pt-BR"/>
-        </w:rPr>
-        <w:t>'Sabor Invalido'</w:t>
-      </w:r>
-      <w:r>
-        <w:rPr>
-          <w:rFonts w:ascii="Arial" w:eastAsia="Times New Roman" w:hAnsi="Arial" w:cs="Arial"/>
-          <w:color w:val="000000"/>
-          <w:sz w:val="24"/>
-          <w:szCs w:val="24"/>
-          <w:lang w:eastAsia="pt-BR"/>
-        </w:rPr>
-        <w:t>)</w:t>
+        <w:t xml:space="preserve">    </w:t>
+      </w:r>
+      <w:r>
+        <w:rPr>
+          <w:rFonts w:ascii="Arial" w:eastAsia="Times New Roman" w:hAnsi="Arial" w:cs="Arial"/>
+          <w:color w:val="AF00DB"/>
+          <w:sz w:val="24"/>
+          <w:szCs w:val="24"/>
+          <w:lang w:eastAsia="pt-BR"/>
+        </w:rPr>
+        <w:t>case</w:t>
+      </w:r>
+      <w:r>
+        <w:rPr>
+          <w:rFonts w:ascii="Arial" w:eastAsia="Times New Roman" w:hAnsi="Arial" w:cs="Arial"/>
+          <w:color w:val="000000"/>
+          <w:sz w:val="24"/>
+          <w:szCs w:val="24"/>
+          <w:lang w:eastAsia="pt-BR"/>
+        </w:rPr>
+        <w:t xml:space="preserve"> </w:t>
+      </w:r>
+      <w:r>
+        <w:rPr>
+          <w:rFonts w:ascii="Arial" w:eastAsia="Times New Roman" w:hAnsi="Arial" w:cs="Arial"/>
+          <w:color w:val="098658"/>
+          <w:sz w:val="24"/>
+          <w:szCs w:val="24"/>
+          <w:lang w:eastAsia="pt-BR"/>
+        </w:rPr>
+        <w:t>4</w:t>
+      </w:r>
+      <w:r>
+        <w:rPr>
+          <w:rFonts w:ascii="Arial" w:eastAsia="Times New Roman" w:hAnsi="Arial" w:cs="Arial"/>
+          <w:color w:val="000000"/>
+          <w:sz w:val="24"/>
+          <w:szCs w:val="24"/>
+          <w:lang w:eastAsia="pt-BR"/>
+        </w:rPr>
+        <w:t>:</w:t>
       </w:r>
     </w:p>
     <w:p>
@@ -3068,15 +3738,67 @@
         </w:rPr>
         <w:t xml:space="preserve">        </w:t>
       </w:r>
-      <w:r>
-        <w:rPr>
-          <w:rFonts w:ascii="Arial" w:eastAsia="Times New Roman" w:hAnsi="Arial" w:cs="Arial"/>
-          <w:color w:val="AF00DB"/>
-          <w:sz w:val="24"/>
-          <w:szCs w:val="24"/>
-          <w:lang w:eastAsia="pt-BR"/>
-        </w:rPr>
-        <w:t>break</w:t>
+      <w:proofErr w:type="spellStart"/>
+      <w:r>
+        <w:rPr>
+          <w:rFonts w:ascii="Arial" w:eastAsia="Times New Roman" w:hAnsi="Arial" w:cs="Arial"/>
+          <w:color w:val="001080"/>
+          <w:sz w:val="24"/>
+          <w:szCs w:val="24"/>
+          <w:lang w:eastAsia="pt-BR"/>
+        </w:rPr>
+        <w:t>document</w:t>
+      </w:r>
+      <w:r>
+        <w:rPr>
+          <w:rFonts w:ascii="Arial" w:eastAsia="Times New Roman" w:hAnsi="Arial" w:cs="Arial"/>
+          <w:color w:val="000000"/>
+          <w:sz w:val="24"/>
+          <w:szCs w:val="24"/>
+          <w:lang w:eastAsia="pt-BR"/>
+        </w:rPr>
+        <w:t>.</w:t>
+      </w:r>
+      <w:r>
+        <w:rPr>
+          <w:rFonts w:ascii="Arial" w:eastAsia="Times New Roman" w:hAnsi="Arial" w:cs="Arial"/>
+          <w:color w:val="795E26"/>
+          <w:sz w:val="24"/>
+          <w:szCs w:val="24"/>
+          <w:lang w:eastAsia="pt-BR"/>
+        </w:rPr>
+        <w:t>write</w:t>
+      </w:r>
+      <w:proofErr w:type="spellEnd"/>
+      <w:r>
+        <w:rPr>
+          <w:rFonts w:ascii="Arial" w:eastAsia="Times New Roman" w:hAnsi="Arial" w:cs="Arial"/>
+          <w:color w:val="000000"/>
+          <w:sz w:val="24"/>
+          <w:szCs w:val="24"/>
+          <w:lang w:eastAsia="pt-BR"/>
+        </w:rPr>
+        <w:t>(</w:t>
+      </w:r>
+      <w:r>
+        <w:rPr>
+          <w:rFonts w:ascii="Arial" w:eastAsia="Times New Roman" w:hAnsi="Arial" w:cs="Arial"/>
+          <w:color w:val="A31515"/>
+          <w:sz w:val="24"/>
+          <w:szCs w:val="24"/>
+          <w:lang w:eastAsia="pt-BR"/>
+        </w:rPr>
+        <w:t>'Frango'</w:t>
+      </w:r>
+      <w:r>
+        <w:rPr>
+          <w:rFonts w:ascii="Arial" w:eastAsia="Times New Roman" w:hAnsi="Arial" w:cs="Arial"/>
+          <w:color w:val="000000"/>
+          <w:sz w:val="24"/>
+          <w:szCs w:val="24"/>
+          <w:lang w:eastAsia="pt-BR"/>
+        </w:rPr>
+        <w:t>)</w:t>
       </w:r>
     </w:p>
     <w:p>
@@ -3099,45 +3821,17 @@
           <w:szCs w:val="24"/>
           <w:lang w:eastAsia="pt-BR"/>
         </w:rPr>
-        <w:t>    }</w:t>
-      </w:r>
-    </w:p>
-    <w:p>
-      <w:pPr>
-        <w:rPr>
-          <w:rFonts w:ascii="Arial" w:hAnsi="Arial" w:cs="Arial"/>
-          <w:b/>
-          <w:bCs/>
-          <w:color w:val="000000"/>
-          <w:sz w:val="24"/>
-          <w:szCs w:val="24"/>
-          <w:shd w:val="clear" w:color="auto" w:fill="FFFFFF"/>
-        </w:rPr>
-      </w:pPr>
-    </w:p>
-    <w:p>
-      <w:pPr>
-        <w:rPr>
-          <w:rFonts w:ascii="Arial" w:hAnsi="Arial" w:cs="Arial"/>
-          <w:b/>
-          <w:bCs/>
-          <w:color w:val="000000"/>
-          <w:sz w:val="24"/>
-          <w:szCs w:val="24"/>
-          <w:shd w:val="clear" w:color="auto" w:fill="FFFFFF"/>
-        </w:rPr>
-      </w:pPr>
-      <w:r>
-        <w:rPr>
-          <w:rFonts w:ascii="Arial" w:hAnsi="Arial" w:cs="Arial"/>
-          <w:b/>
-          <w:bCs/>
-          <w:color w:val="000000"/>
-          <w:sz w:val="24"/>
-          <w:szCs w:val="24"/>
-          <w:shd w:val="clear" w:color="auto" w:fill="FFFFFF"/>
-        </w:rPr>
-        <w:t>Exemplo:</w:t>
+        <w:t xml:space="preserve">        </w:t>
+      </w:r>
+      <w:r>
+        <w:rPr>
+          <w:rFonts w:ascii="Arial" w:eastAsia="Times New Roman" w:hAnsi="Arial" w:cs="Arial"/>
+          <w:color w:val="AF00DB"/>
+          <w:sz w:val="24"/>
+          <w:szCs w:val="24"/>
+          <w:lang w:eastAsia="pt-BR"/>
+        </w:rPr>
+        <w:t>break</w:t>
       </w:r>
     </w:p>
     <w:p>
@@ -3155,102 +3849,32 @@
       <w:r>
         <w:rPr>
           <w:rFonts w:ascii="Arial" w:eastAsia="Times New Roman" w:hAnsi="Arial" w:cs="Arial"/>
-          <w:color w:val="0000FF"/>
-          <w:sz w:val="24"/>
-          <w:szCs w:val="24"/>
-          <w:lang w:eastAsia="pt-BR"/>
-        </w:rPr>
-        <w:t>var</w:t>
-      </w:r>
-      <w:r>
-        <w:rPr>
-          <w:rFonts w:ascii="Arial" w:eastAsia="Times New Roman" w:hAnsi="Arial" w:cs="Arial"/>
-          <w:color w:val="000000"/>
-          <w:sz w:val="24"/>
-          <w:szCs w:val="24"/>
-          <w:lang w:eastAsia="pt-BR"/>
-        </w:rPr>
-        <w:t xml:space="preserve"> </w:t>
-      </w:r>
-      <w:r>
-        <w:rPr>
-          <w:rFonts w:ascii="Arial" w:eastAsia="Times New Roman" w:hAnsi="Arial" w:cs="Arial"/>
-          <w:color w:val="001080"/>
-          <w:sz w:val="24"/>
-          <w:szCs w:val="24"/>
-          <w:lang w:eastAsia="pt-BR"/>
-        </w:rPr>
-        <w:t>num_add</w:t>
-      </w:r>
-      <w:r>
-        <w:rPr>
-          <w:rFonts w:ascii="Arial" w:eastAsia="Times New Roman" w:hAnsi="Arial" w:cs="Arial"/>
-          <w:color w:val="000000"/>
-          <w:sz w:val="24"/>
-          <w:szCs w:val="24"/>
-          <w:lang w:eastAsia="pt-BR"/>
-        </w:rPr>
-        <w:t xml:space="preserve"> = </w:t>
-      </w:r>
-      <w:r>
-        <w:rPr>
-          <w:rFonts w:ascii="Arial" w:eastAsia="Times New Roman" w:hAnsi="Arial" w:cs="Arial"/>
-          <w:color w:val="267F99"/>
-          <w:sz w:val="24"/>
-          <w:szCs w:val="24"/>
-          <w:lang w:eastAsia="pt-BR"/>
-        </w:rPr>
-        <w:t>Number</w:t>
-      </w:r>
-      <w:r>
-        <w:rPr>
-          <w:rFonts w:ascii="Arial" w:eastAsia="Times New Roman" w:hAnsi="Arial" w:cs="Arial"/>
-          <w:color w:val="000000"/>
-          <w:sz w:val="24"/>
-          <w:szCs w:val="24"/>
-          <w:lang w:eastAsia="pt-BR"/>
-        </w:rPr>
-        <w:t>(</w:t>
-      </w:r>
-      <w:r>
-        <w:rPr>
-          <w:rFonts w:ascii="Arial" w:eastAsia="Times New Roman" w:hAnsi="Arial" w:cs="Arial"/>
-          <w:color w:val="795E26"/>
-          <w:sz w:val="24"/>
-          <w:szCs w:val="24"/>
-          <w:lang w:eastAsia="pt-BR"/>
-        </w:rPr>
-        <w:t>prompt</w:t>
-      </w:r>
-      <w:r>
-        <w:rPr>
-          <w:rFonts w:ascii="Arial" w:eastAsia="Times New Roman" w:hAnsi="Arial" w:cs="Arial"/>
-          <w:color w:val="000000"/>
-          <w:sz w:val="24"/>
-          <w:szCs w:val="24"/>
-          <w:lang w:eastAsia="pt-BR"/>
-        </w:rPr>
-        <w:t>(</w:t>
-      </w:r>
-      <w:r>
-        <w:rPr>
-          <w:rFonts w:ascii="Arial" w:eastAsia="Times New Roman" w:hAnsi="Arial" w:cs="Arial"/>
-          <w:color w:val="A31515"/>
-          <w:sz w:val="24"/>
-          <w:szCs w:val="24"/>
-          <w:lang w:eastAsia="pt-BR"/>
-        </w:rPr>
-        <w:t>'COD_Sabor'</w:t>
-      </w:r>
-      <w:r>
-        <w:rPr>
-          <w:rFonts w:ascii="Arial" w:eastAsia="Times New Roman" w:hAnsi="Arial" w:cs="Arial"/>
-          <w:color w:val="000000"/>
-          <w:sz w:val="24"/>
-          <w:szCs w:val="24"/>
-          <w:lang w:eastAsia="pt-BR"/>
-        </w:rPr>
-        <w:t>))</w:t>
+          <w:color w:val="000000"/>
+          <w:sz w:val="24"/>
+          <w:szCs w:val="24"/>
+          <w:lang w:eastAsia="pt-BR"/>
+        </w:rPr>
+        <w:t xml:space="preserve">    </w:t>
+      </w:r>
+      <w:r>
+        <w:rPr>
+          <w:rFonts w:ascii="Arial" w:eastAsia="Times New Roman" w:hAnsi="Arial" w:cs="Arial"/>
+          <w:color w:val="AF00DB"/>
+          <w:sz w:val="24"/>
+          <w:szCs w:val="24"/>
+          <w:lang w:eastAsia="pt-BR"/>
+        </w:rPr>
+        <w:t>default</w:t>
+      </w:r>
+      <w:r>
+        <w:rPr>
+          <w:rFonts w:ascii="Arial" w:eastAsia="Times New Roman" w:hAnsi="Arial" w:cs="Arial"/>
+          <w:color w:val="000000"/>
+          <w:sz w:val="24"/>
+          <w:szCs w:val="24"/>
+          <w:lang w:eastAsia="pt-BR"/>
+        </w:rPr>
+        <w:t>:</w:t>
       </w:r>
     </w:p>
     <w:p>
@@ -3265,39 +3889,17 @@
           <w:lang w:eastAsia="pt-BR"/>
         </w:rPr>
       </w:pPr>
-    </w:p>
-    <w:p>
-      <w:pPr>
-        <w:shd w:val="clear" w:color="auto" w:fill="FFFFFF"/>
-        <w:spacing w:after="0" w:line="285" w:lineRule="atLeast"/>
-        <w:rPr>
-          <w:rFonts w:ascii="Arial" w:eastAsia="Times New Roman" w:hAnsi="Arial" w:cs="Arial"/>
-          <w:color w:val="000000"/>
-          <w:sz w:val="24"/>
-          <w:szCs w:val="24"/>
-          <w:lang w:eastAsia="pt-BR"/>
-        </w:rPr>
-      </w:pPr>
-      <w:r>
-        <w:rPr>
-          <w:rFonts w:ascii="Arial" w:eastAsia="Times New Roman" w:hAnsi="Arial" w:cs="Arial"/>
-          <w:color w:val="AF00DB"/>
-          <w:sz w:val="24"/>
-          <w:szCs w:val="24"/>
-          <w:lang w:eastAsia="pt-BR"/>
-        </w:rPr>
-        <w:t>switch</w:t>
-      </w:r>
-      <w:r>
-        <w:rPr>
-          <w:rFonts w:ascii="Arial" w:eastAsia="Times New Roman" w:hAnsi="Arial" w:cs="Arial"/>
-          <w:color w:val="000000"/>
-          <w:sz w:val="24"/>
-          <w:szCs w:val="24"/>
-          <w:lang w:eastAsia="pt-BR"/>
-        </w:rPr>
-        <w:t xml:space="preserve"> (</w:t>
-      </w:r>
+      <w:r>
+        <w:rPr>
+          <w:rFonts w:ascii="Arial" w:eastAsia="Times New Roman" w:hAnsi="Arial" w:cs="Arial"/>
+          <w:color w:val="000000"/>
+          <w:sz w:val="24"/>
+          <w:szCs w:val="24"/>
+          <w:lang w:eastAsia="pt-BR"/>
+        </w:rPr>
+        <w:t xml:space="preserve">        </w:t>
+      </w:r>
+      <w:proofErr w:type="spellStart"/>
       <w:r>
         <w:rPr>
           <w:rFonts w:ascii="Arial" w:eastAsia="Times New Roman" w:hAnsi="Arial" w:cs="Arial"/>
@@ -3306,112 +3908,6 @@
           <w:szCs w:val="24"/>
           <w:lang w:eastAsia="pt-BR"/>
         </w:rPr>
-        <w:t>num_add</w:t>
-      </w:r>
-      <w:r>
-        <w:rPr>
-          <w:rFonts w:ascii="Arial" w:eastAsia="Times New Roman" w:hAnsi="Arial" w:cs="Arial"/>
-          <w:color w:val="000000"/>
-          <w:sz w:val="24"/>
-          <w:szCs w:val="24"/>
-          <w:lang w:eastAsia="pt-BR"/>
-        </w:rPr>
-        <w:t>){</w:t>
-      </w:r>
-    </w:p>
-    <w:p>
-      <w:pPr>
-        <w:shd w:val="clear" w:color="auto" w:fill="FFFFFF"/>
-        <w:spacing w:after="0" w:line="285" w:lineRule="atLeast"/>
-        <w:rPr>
-          <w:rFonts w:ascii="Arial" w:eastAsia="Times New Roman" w:hAnsi="Arial" w:cs="Arial"/>
-          <w:color w:val="000000"/>
-          <w:sz w:val="24"/>
-          <w:szCs w:val="24"/>
-          <w:lang w:eastAsia="pt-BR"/>
-        </w:rPr>
-      </w:pPr>
-      <w:r>
-        <w:rPr>
-          <w:rFonts w:ascii="Arial" w:eastAsia="Times New Roman" w:hAnsi="Arial" w:cs="Arial"/>
-          <w:color w:val="000000"/>
-          <w:sz w:val="24"/>
-          <w:szCs w:val="24"/>
-          <w:lang w:eastAsia="pt-BR"/>
-        </w:rPr>
-        <w:t xml:space="preserve">    </w:t>
-      </w:r>
-      <w:r>
-        <w:rPr>
-          <w:rFonts w:ascii="Arial" w:eastAsia="Times New Roman" w:hAnsi="Arial" w:cs="Arial"/>
-          <w:color w:val="AF00DB"/>
-          <w:sz w:val="24"/>
-          <w:szCs w:val="24"/>
-          <w:lang w:eastAsia="pt-BR"/>
-        </w:rPr>
-        <w:t>case</w:t>
-      </w:r>
-      <w:r>
-        <w:rPr>
-          <w:rFonts w:ascii="Arial" w:eastAsia="Times New Roman" w:hAnsi="Arial" w:cs="Arial"/>
-          <w:color w:val="000000"/>
-          <w:sz w:val="24"/>
-          <w:szCs w:val="24"/>
-          <w:lang w:eastAsia="pt-BR"/>
-        </w:rPr>
-        <w:t xml:space="preserve"> </w:t>
-      </w:r>
-      <w:r>
-        <w:rPr>
-          <w:rFonts w:ascii="Arial" w:eastAsia="Times New Roman" w:hAnsi="Arial" w:cs="Arial"/>
-          <w:color w:val="098658"/>
-          <w:sz w:val="24"/>
-          <w:szCs w:val="24"/>
-          <w:lang w:eastAsia="pt-BR"/>
-        </w:rPr>
-        <w:t>1</w:t>
-      </w:r>
-      <w:r>
-        <w:rPr>
-          <w:rFonts w:ascii="Arial" w:eastAsia="Times New Roman" w:hAnsi="Arial" w:cs="Arial"/>
-          <w:color w:val="000000"/>
-          <w:sz w:val="24"/>
-          <w:szCs w:val="24"/>
-          <w:lang w:eastAsia="pt-BR"/>
-        </w:rPr>
-        <w:t>:</w:t>
-      </w:r>
-    </w:p>
-    <w:p>
-      <w:pPr>
-        <w:shd w:val="clear" w:color="auto" w:fill="FFFFFF"/>
-        <w:spacing w:after="0" w:line="285" w:lineRule="atLeast"/>
-        <w:rPr>
-          <w:rFonts w:ascii="Arial" w:eastAsia="Times New Roman" w:hAnsi="Arial" w:cs="Arial"/>
-          <w:color w:val="000000"/>
-          <w:sz w:val="24"/>
-          <w:szCs w:val="24"/>
-          <w:lang w:eastAsia="pt-BR"/>
-        </w:rPr>
-      </w:pPr>
-      <w:r>
-        <w:rPr>
-          <w:rFonts w:ascii="Arial" w:eastAsia="Times New Roman" w:hAnsi="Arial" w:cs="Arial"/>
-          <w:color w:val="000000"/>
-          <w:sz w:val="24"/>
-          <w:szCs w:val="24"/>
-          <w:lang w:eastAsia="pt-BR"/>
-        </w:rPr>
-        <w:t xml:space="preserve">        </w:t>
-      </w:r>
-      <w:r>
-        <w:rPr>
-          <w:rFonts w:ascii="Arial" w:eastAsia="Times New Roman" w:hAnsi="Arial" w:cs="Arial"/>
-          <w:color w:val="001080"/>
-          <w:sz w:val="24"/>
-          <w:szCs w:val="24"/>
-          <w:lang w:eastAsia="pt-BR"/>
-        </w:rPr>
         <w:t>document</w:t>
       </w:r>
       <w:r>
@@ -3434,703 +3930,7 @@
         </w:rPr>
         <w:t>write</w:t>
       </w:r>
-      <w:r>
-        <w:rPr>
-          <w:rFonts w:ascii="Arial" w:eastAsia="Times New Roman" w:hAnsi="Arial" w:cs="Arial"/>
-          <w:color w:val="000000"/>
-          <w:sz w:val="24"/>
-          <w:szCs w:val="24"/>
-          <w:lang w:eastAsia="pt-BR"/>
-        </w:rPr>
-        <w:t>(</w:t>
-      </w:r>
-      <w:r>
-        <w:rPr>
-          <w:rFonts w:ascii="Arial" w:eastAsia="Times New Roman" w:hAnsi="Arial" w:cs="Arial"/>
-          <w:color w:val="A31515"/>
-          <w:sz w:val="24"/>
-          <w:szCs w:val="24"/>
-          <w:lang w:eastAsia="pt-BR"/>
-        </w:rPr>
-        <w:t>'Calabresa'</w:t>
-      </w:r>
-      <w:r>
-        <w:rPr>
-          <w:rFonts w:ascii="Arial" w:eastAsia="Times New Roman" w:hAnsi="Arial" w:cs="Arial"/>
-          <w:color w:val="000000"/>
-          <w:sz w:val="24"/>
-          <w:szCs w:val="24"/>
-          <w:lang w:eastAsia="pt-BR"/>
-        </w:rPr>
-        <w:t>)</w:t>
-      </w:r>
-    </w:p>
-    <w:p>
-      <w:pPr>
-        <w:shd w:val="clear" w:color="auto" w:fill="FFFFFF"/>
-        <w:spacing w:after="0" w:line="285" w:lineRule="atLeast"/>
-        <w:rPr>
-          <w:rFonts w:ascii="Arial" w:eastAsia="Times New Roman" w:hAnsi="Arial" w:cs="Arial"/>
-          <w:color w:val="000000"/>
-          <w:sz w:val="24"/>
-          <w:szCs w:val="24"/>
-          <w:lang w:eastAsia="pt-BR"/>
-        </w:rPr>
-      </w:pPr>
-      <w:r>
-        <w:rPr>
-          <w:rFonts w:ascii="Arial" w:eastAsia="Times New Roman" w:hAnsi="Arial" w:cs="Arial"/>
-          <w:color w:val="000000"/>
-          <w:sz w:val="24"/>
-          <w:szCs w:val="24"/>
-          <w:lang w:eastAsia="pt-BR"/>
-        </w:rPr>
-        <w:t xml:space="preserve">        </w:t>
-      </w:r>
-      <w:r>
-        <w:rPr>
-          <w:rFonts w:ascii="Arial" w:eastAsia="Times New Roman" w:hAnsi="Arial" w:cs="Arial"/>
-          <w:color w:val="AF00DB"/>
-          <w:sz w:val="24"/>
-          <w:szCs w:val="24"/>
-          <w:lang w:eastAsia="pt-BR"/>
-        </w:rPr>
-        <w:t>break</w:t>
-      </w:r>
-    </w:p>
-    <w:p>
-      <w:pPr>
-        <w:shd w:val="clear" w:color="auto" w:fill="FFFFFF"/>
-        <w:spacing w:after="0" w:line="285" w:lineRule="atLeast"/>
-        <w:rPr>
-          <w:rFonts w:ascii="Arial" w:eastAsia="Times New Roman" w:hAnsi="Arial" w:cs="Arial"/>
-          <w:color w:val="000000"/>
-          <w:sz w:val="24"/>
-          <w:szCs w:val="24"/>
-          <w:lang w:eastAsia="pt-BR"/>
-        </w:rPr>
-      </w:pPr>
-      <w:r>
-        <w:rPr>
-          <w:rFonts w:ascii="Arial" w:eastAsia="Times New Roman" w:hAnsi="Arial" w:cs="Arial"/>
-          <w:color w:val="000000"/>
-          <w:sz w:val="24"/>
-          <w:szCs w:val="24"/>
-          <w:lang w:eastAsia="pt-BR"/>
-        </w:rPr>
-        <w:t xml:space="preserve">    </w:t>
-      </w:r>
-      <w:r>
-        <w:rPr>
-          <w:rFonts w:ascii="Arial" w:eastAsia="Times New Roman" w:hAnsi="Arial" w:cs="Arial"/>
-          <w:color w:val="AF00DB"/>
-          <w:sz w:val="24"/>
-          <w:szCs w:val="24"/>
-          <w:lang w:eastAsia="pt-BR"/>
-        </w:rPr>
-        <w:t>case</w:t>
-      </w:r>
-      <w:r>
-        <w:rPr>
-          <w:rFonts w:ascii="Arial" w:eastAsia="Times New Roman" w:hAnsi="Arial" w:cs="Arial"/>
-          <w:color w:val="000000"/>
-          <w:sz w:val="24"/>
-          <w:szCs w:val="24"/>
-          <w:lang w:eastAsia="pt-BR"/>
-        </w:rPr>
-        <w:t xml:space="preserve"> </w:t>
-      </w:r>
-      <w:r>
-        <w:rPr>
-          <w:rFonts w:ascii="Arial" w:eastAsia="Times New Roman" w:hAnsi="Arial" w:cs="Arial"/>
-          <w:color w:val="098658"/>
-          <w:sz w:val="24"/>
-          <w:szCs w:val="24"/>
-          <w:lang w:eastAsia="pt-BR"/>
-        </w:rPr>
-        <w:t>2</w:t>
-      </w:r>
-      <w:r>
-        <w:rPr>
-          <w:rFonts w:ascii="Arial" w:eastAsia="Times New Roman" w:hAnsi="Arial" w:cs="Arial"/>
-          <w:color w:val="000000"/>
-          <w:sz w:val="24"/>
-          <w:szCs w:val="24"/>
-          <w:lang w:eastAsia="pt-BR"/>
-        </w:rPr>
-        <w:t>:</w:t>
-      </w:r>
-    </w:p>
-    <w:p>
-      <w:pPr>
-        <w:shd w:val="clear" w:color="auto" w:fill="FFFFFF"/>
-        <w:spacing w:after="0" w:line="285" w:lineRule="atLeast"/>
-        <w:rPr>
-          <w:rFonts w:ascii="Arial" w:eastAsia="Times New Roman" w:hAnsi="Arial" w:cs="Arial"/>
-          <w:color w:val="000000"/>
-          <w:sz w:val="24"/>
-          <w:szCs w:val="24"/>
-          <w:lang w:eastAsia="pt-BR"/>
-        </w:rPr>
-      </w:pPr>
-      <w:r>
-        <w:rPr>
-          <w:rFonts w:ascii="Arial" w:eastAsia="Times New Roman" w:hAnsi="Arial" w:cs="Arial"/>
-          <w:color w:val="000000"/>
-          <w:sz w:val="24"/>
-          <w:szCs w:val="24"/>
-          <w:lang w:eastAsia="pt-BR"/>
-        </w:rPr>
-        <w:t xml:space="preserve">        </w:t>
-      </w:r>
-      <w:r>
-        <w:rPr>
-          <w:rFonts w:ascii="Arial" w:eastAsia="Times New Roman" w:hAnsi="Arial" w:cs="Arial"/>
-          <w:color w:val="001080"/>
-          <w:sz w:val="24"/>
-          <w:szCs w:val="24"/>
-          <w:lang w:eastAsia="pt-BR"/>
-        </w:rPr>
-        <w:t>document</w:t>
-      </w:r>
-      <w:r>
-        <w:rPr>
-          <w:rFonts w:ascii="Arial" w:eastAsia="Times New Roman" w:hAnsi="Arial" w:cs="Arial"/>
-          <w:color w:val="000000"/>
-          <w:sz w:val="24"/>
-          <w:szCs w:val="24"/>
-          <w:lang w:eastAsia="pt-BR"/>
-        </w:rPr>
-        <w:t>.</w:t>
-      </w:r>
-      <w:r>
-        <w:rPr>
-          <w:rFonts w:ascii="Arial" w:eastAsia="Times New Roman" w:hAnsi="Arial" w:cs="Arial"/>
-          <w:color w:val="795E26"/>
-          <w:sz w:val="24"/>
-          <w:szCs w:val="24"/>
-          <w:lang w:eastAsia="pt-BR"/>
-        </w:rPr>
-        <w:t>write</w:t>
-      </w:r>
-      <w:r>
-        <w:rPr>
-          <w:rFonts w:ascii="Arial" w:eastAsia="Times New Roman" w:hAnsi="Arial" w:cs="Arial"/>
-          <w:color w:val="000000"/>
-          <w:sz w:val="24"/>
-          <w:szCs w:val="24"/>
-          <w:lang w:eastAsia="pt-BR"/>
-        </w:rPr>
-        <w:t>(</w:t>
-      </w:r>
-      <w:r>
-        <w:rPr>
-          <w:rFonts w:ascii="Arial" w:eastAsia="Times New Roman" w:hAnsi="Arial" w:cs="Arial"/>
-          <w:color w:val="A31515"/>
-          <w:sz w:val="24"/>
-          <w:szCs w:val="24"/>
-          <w:lang w:eastAsia="pt-BR"/>
-        </w:rPr>
-        <w:t>'Bacon'</w:t>
-      </w:r>
-      <w:r>
-        <w:rPr>
-          <w:rFonts w:ascii="Arial" w:eastAsia="Times New Roman" w:hAnsi="Arial" w:cs="Arial"/>
-          <w:color w:val="000000"/>
-          <w:sz w:val="24"/>
-          <w:szCs w:val="24"/>
-          <w:lang w:eastAsia="pt-BR"/>
-        </w:rPr>
-        <w:t>)</w:t>
-      </w:r>
-    </w:p>
-    <w:p>
-      <w:pPr>
-        <w:shd w:val="clear" w:color="auto" w:fill="FFFFFF"/>
-        <w:spacing w:after="0" w:line="285" w:lineRule="atLeast"/>
-        <w:rPr>
-          <w:rFonts w:ascii="Arial" w:eastAsia="Times New Roman" w:hAnsi="Arial" w:cs="Arial"/>
-          <w:color w:val="000000"/>
-          <w:sz w:val="24"/>
-          <w:szCs w:val="24"/>
-          <w:lang w:eastAsia="pt-BR"/>
-        </w:rPr>
-      </w:pPr>
-      <w:r>
-        <w:rPr>
-          <w:rFonts w:ascii="Arial" w:eastAsia="Times New Roman" w:hAnsi="Arial" w:cs="Arial"/>
-          <w:color w:val="000000"/>
-          <w:sz w:val="24"/>
-          <w:szCs w:val="24"/>
-          <w:lang w:eastAsia="pt-BR"/>
-        </w:rPr>
-        <w:lastRenderedPageBreak/>
-        <w:t xml:space="preserve">        </w:t>
-      </w:r>
-      <w:r>
-        <w:rPr>
-          <w:rFonts w:ascii="Arial" w:eastAsia="Times New Roman" w:hAnsi="Arial" w:cs="Arial"/>
-          <w:color w:val="AF00DB"/>
-          <w:sz w:val="24"/>
-          <w:szCs w:val="24"/>
-          <w:lang w:eastAsia="pt-BR"/>
-        </w:rPr>
-        <w:t>break</w:t>
-      </w:r>
-    </w:p>
-    <w:p>
-      <w:pPr>
-        <w:shd w:val="clear" w:color="auto" w:fill="FFFFFF"/>
-        <w:spacing w:after="0" w:line="285" w:lineRule="atLeast"/>
-        <w:rPr>
-          <w:rFonts w:ascii="Arial" w:eastAsia="Times New Roman" w:hAnsi="Arial" w:cs="Arial"/>
-          <w:color w:val="000000"/>
-          <w:sz w:val="24"/>
-          <w:szCs w:val="24"/>
-          <w:lang w:eastAsia="pt-BR"/>
-        </w:rPr>
-      </w:pPr>
-      <w:r>
-        <w:rPr>
-          <w:rFonts w:ascii="Arial" w:eastAsia="Times New Roman" w:hAnsi="Arial" w:cs="Arial"/>
-          <w:color w:val="000000"/>
-          <w:sz w:val="24"/>
-          <w:szCs w:val="24"/>
-          <w:lang w:eastAsia="pt-BR"/>
-        </w:rPr>
-        <w:t xml:space="preserve">    </w:t>
-      </w:r>
-      <w:r>
-        <w:rPr>
-          <w:rFonts w:ascii="Arial" w:eastAsia="Times New Roman" w:hAnsi="Arial" w:cs="Arial"/>
-          <w:color w:val="AF00DB"/>
-          <w:sz w:val="24"/>
-          <w:szCs w:val="24"/>
-          <w:lang w:eastAsia="pt-BR"/>
-        </w:rPr>
-        <w:t>case</w:t>
-      </w:r>
-      <w:r>
-        <w:rPr>
-          <w:rFonts w:ascii="Arial" w:eastAsia="Times New Roman" w:hAnsi="Arial" w:cs="Arial"/>
-          <w:color w:val="000000"/>
-          <w:sz w:val="24"/>
-          <w:szCs w:val="24"/>
-          <w:lang w:eastAsia="pt-BR"/>
-        </w:rPr>
-        <w:t xml:space="preserve"> </w:t>
-      </w:r>
-      <w:r>
-        <w:rPr>
-          <w:rFonts w:ascii="Arial" w:eastAsia="Times New Roman" w:hAnsi="Arial" w:cs="Arial"/>
-          <w:color w:val="098658"/>
-          <w:sz w:val="24"/>
-          <w:szCs w:val="24"/>
-          <w:lang w:eastAsia="pt-BR"/>
-        </w:rPr>
-        <w:t>3</w:t>
-      </w:r>
-      <w:r>
-        <w:rPr>
-          <w:rFonts w:ascii="Arial" w:eastAsia="Times New Roman" w:hAnsi="Arial" w:cs="Arial"/>
-          <w:color w:val="000000"/>
-          <w:sz w:val="24"/>
-          <w:szCs w:val="24"/>
-          <w:lang w:eastAsia="pt-BR"/>
-        </w:rPr>
-        <w:t>:</w:t>
-      </w:r>
-    </w:p>
-    <w:p>
-      <w:pPr>
-        <w:shd w:val="clear" w:color="auto" w:fill="FFFFFF"/>
-        <w:spacing w:after="0" w:line="285" w:lineRule="atLeast"/>
-        <w:rPr>
-          <w:rFonts w:ascii="Arial" w:eastAsia="Times New Roman" w:hAnsi="Arial" w:cs="Arial"/>
-          <w:color w:val="000000"/>
-          <w:sz w:val="24"/>
-          <w:szCs w:val="24"/>
-          <w:lang w:eastAsia="pt-BR"/>
-        </w:rPr>
-      </w:pPr>
-      <w:r>
-        <w:rPr>
-          <w:rFonts w:ascii="Arial" w:eastAsia="Times New Roman" w:hAnsi="Arial" w:cs="Arial"/>
-          <w:color w:val="000000"/>
-          <w:sz w:val="24"/>
-          <w:szCs w:val="24"/>
-          <w:lang w:eastAsia="pt-BR"/>
-        </w:rPr>
-        <w:t xml:space="preserve">        </w:t>
-      </w:r>
-      <w:r>
-        <w:rPr>
-          <w:rFonts w:ascii="Arial" w:eastAsia="Times New Roman" w:hAnsi="Arial" w:cs="Arial"/>
-          <w:color w:val="001080"/>
-          <w:sz w:val="24"/>
-          <w:szCs w:val="24"/>
-          <w:lang w:eastAsia="pt-BR"/>
-        </w:rPr>
-        <w:t>document</w:t>
-      </w:r>
-      <w:r>
-        <w:rPr>
-          <w:rFonts w:ascii="Arial" w:eastAsia="Times New Roman" w:hAnsi="Arial" w:cs="Arial"/>
-          <w:color w:val="000000"/>
-          <w:sz w:val="24"/>
-          <w:szCs w:val="24"/>
-          <w:lang w:eastAsia="pt-BR"/>
-        </w:rPr>
-        <w:t>.</w:t>
-      </w:r>
-      <w:r>
-        <w:rPr>
-          <w:rFonts w:ascii="Arial" w:eastAsia="Times New Roman" w:hAnsi="Arial" w:cs="Arial"/>
-          <w:color w:val="795E26"/>
-          <w:sz w:val="24"/>
-          <w:szCs w:val="24"/>
-          <w:lang w:eastAsia="pt-BR"/>
-        </w:rPr>
-        <w:t>write</w:t>
-      </w:r>
-      <w:r>
-        <w:rPr>
-          <w:rFonts w:ascii="Arial" w:eastAsia="Times New Roman" w:hAnsi="Arial" w:cs="Arial"/>
-          <w:color w:val="000000"/>
-          <w:sz w:val="24"/>
-          <w:szCs w:val="24"/>
-          <w:lang w:eastAsia="pt-BR"/>
-        </w:rPr>
-        <w:t>(</w:t>
-      </w:r>
-      <w:r>
-        <w:rPr>
-          <w:rFonts w:ascii="Arial" w:eastAsia="Times New Roman" w:hAnsi="Arial" w:cs="Arial"/>
-          <w:color w:val="A31515"/>
-          <w:sz w:val="24"/>
-          <w:szCs w:val="24"/>
-          <w:lang w:eastAsia="pt-BR"/>
-        </w:rPr>
-        <w:t>'Universitária'</w:t>
-      </w:r>
-      <w:r>
-        <w:rPr>
-          <w:rFonts w:ascii="Arial" w:eastAsia="Times New Roman" w:hAnsi="Arial" w:cs="Arial"/>
-          <w:color w:val="000000"/>
-          <w:sz w:val="24"/>
-          <w:szCs w:val="24"/>
-          <w:lang w:eastAsia="pt-BR"/>
-        </w:rPr>
-        <w:t>)</w:t>
-      </w:r>
-    </w:p>
-    <w:p>
-      <w:pPr>
-        <w:shd w:val="clear" w:color="auto" w:fill="FFFFFF"/>
-        <w:spacing w:after="0" w:line="285" w:lineRule="atLeast"/>
-        <w:rPr>
-          <w:rFonts w:ascii="Arial" w:eastAsia="Times New Roman" w:hAnsi="Arial" w:cs="Arial"/>
-          <w:color w:val="000000"/>
-          <w:sz w:val="24"/>
-          <w:szCs w:val="24"/>
-          <w:lang w:eastAsia="pt-BR"/>
-        </w:rPr>
-      </w:pPr>
-      <w:r>
-        <w:rPr>
-          <w:rFonts w:ascii="Arial" w:eastAsia="Times New Roman" w:hAnsi="Arial" w:cs="Arial"/>
-          <w:color w:val="000000"/>
-          <w:sz w:val="24"/>
-          <w:szCs w:val="24"/>
-          <w:lang w:eastAsia="pt-BR"/>
-        </w:rPr>
-        <w:t xml:space="preserve">        </w:t>
-      </w:r>
-      <w:r>
-        <w:rPr>
-          <w:rFonts w:ascii="Arial" w:eastAsia="Times New Roman" w:hAnsi="Arial" w:cs="Arial"/>
-          <w:color w:val="AF00DB"/>
-          <w:sz w:val="24"/>
-          <w:szCs w:val="24"/>
-          <w:lang w:eastAsia="pt-BR"/>
-        </w:rPr>
-        <w:t>break</w:t>
-      </w:r>
-    </w:p>
-    <w:p>
-      <w:pPr>
-        <w:shd w:val="clear" w:color="auto" w:fill="FFFFFF"/>
-        <w:spacing w:after="0" w:line="285" w:lineRule="atLeast"/>
-        <w:rPr>
-          <w:rFonts w:ascii="Arial" w:eastAsia="Times New Roman" w:hAnsi="Arial" w:cs="Arial"/>
-          <w:color w:val="000000"/>
-          <w:sz w:val="24"/>
-          <w:szCs w:val="24"/>
-          <w:lang w:eastAsia="pt-BR"/>
-        </w:rPr>
-      </w:pPr>
-      <w:r>
-        <w:rPr>
-          <w:rFonts w:ascii="Arial" w:eastAsia="Times New Roman" w:hAnsi="Arial" w:cs="Arial"/>
-          <w:color w:val="000000"/>
-          <w:sz w:val="24"/>
-          <w:szCs w:val="24"/>
-          <w:lang w:eastAsia="pt-BR"/>
-        </w:rPr>
-        <w:t xml:space="preserve">    </w:t>
-      </w:r>
-      <w:r>
-        <w:rPr>
-          <w:rFonts w:ascii="Arial" w:eastAsia="Times New Roman" w:hAnsi="Arial" w:cs="Arial"/>
-          <w:color w:val="AF00DB"/>
-          <w:sz w:val="24"/>
-          <w:szCs w:val="24"/>
-          <w:lang w:eastAsia="pt-BR"/>
-        </w:rPr>
-        <w:t>case</w:t>
-      </w:r>
-      <w:r>
-        <w:rPr>
-          <w:rFonts w:ascii="Arial" w:eastAsia="Times New Roman" w:hAnsi="Arial" w:cs="Arial"/>
-          <w:color w:val="000000"/>
-          <w:sz w:val="24"/>
-          <w:szCs w:val="24"/>
-          <w:lang w:eastAsia="pt-BR"/>
-        </w:rPr>
-        <w:t xml:space="preserve"> </w:t>
-      </w:r>
-      <w:r>
-        <w:rPr>
-          <w:rFonts w:ascii="Arial" w:eastAsia="Times New Roman" w:hAnsi="Arial" w:cs="Arial"/>
-          <w:color w:val="098658"/>
-          <w:sz w:val="24"/>
-          <w:szCs w:val="24"/>
-          <w:lang w:eastAsia="pt-BR"/>
-        </w:rPr>
-        <w:t>4</w:t>
-      </w:r>
-      <w:r>
-        <w:rPr>
-          <w:rFonts w:ascii="Arial" w:eastAsia="Times New Roman" w:hAnsi="Arial" w:cs="Arial"/>
-          <w:color w:val="000000"/>
-          <w:sz w:val="24"/>
-          <w:szCs w:val="24"/>
-          <w:lang w:eastAsia="pt-BR"/>
-        </w:rPr>
-        <w:t>:</w:t>
-      </w:r>
-    </w:p>
-    <w:p>
-      <w:pPr>
-        <w:shd w:val="clear" w:color="auto" w:fill="FFFFFF"/>
-        <w:spacing w:after="0" w:line="285" w:lineRule="atLeast"/>
-        <w:rPr>
-          <w:rFonts w:ascii="Arial" w:eastAsia="Times New Roman" w:hAnsi="Arial" w:cs="Arial"/>
-          <w:color w:val="000000"/>
-          <w:sz w:val="24"/>
-          <w:szCs w:val="24"/>
-          <w:lang w:eastAsia="pt-BR"/>
-        </w:rPr>
-      </w:pPr>
-      <w:r>
-        <w:rPr>
-          <w:rFonts w:ascii="Arial" w:eastAsia="Times New Roman" w:hAnsi="Arial" w:cs="Arial"/>
-          <w:color w:val="000000"/>
-          <w:sz w:val="24"/>
-          <w:szCs w:val="24"/>
-          <w:lang w:eastAsia="pt-BR"/>
-        </w:rPr>
-        <w:t xml:space="preserve">        </w:t>
-      </w:r>
-      <w:r>
-        <w:rPr>
-          <w:rFonts w:ascii="Arial" w:eastAsia="Times New Roman" w:hAnsi="Arial" w:cs="Arial"/>
-          <w:color w:val="001080"/>
-          <w:sz w:val="24"/>
-          <w:szCs w:val="24"/>
-          <w:lang w:eastAsia="pt-BR"/>
-        </w:rPr>
-        <w:t>document</w:t>
-      </w:r>
-      <w:r>
-        <w:rPr>
-          <w:rFonts w:ascii="Arial" w:eastAsia="Times New Roman" w:hAnsi="Arial" w:cs="Arial"/>
-          <w:color w:val="000000"/>
-          <w:sz w:val="24"/>
-          <w:szCs w:val="24"/>
-          <w:lang w:eastAsia="pt-BR"/>
-        </w:rPr>
-        <w:t>.</w:t>
-      </w:r>
-      <w:r>
-        <w:rPr>
-          <w:rFonts w:ascii="Arial" w:eastAsia="Times New Roman" w:hAnsi="Arial" w:cs="Arial"/>
-          <w:color w:val="795E26"/>
-          <w:sz w:val="24"/>
-          <w:szCs w:val="24"/>
-          <w:lang w:eastAsia="pt-BR"/>
-        </w:rPr>
-        <w:t>write</w:t>
-      </w:r>
-      <w:r>
-        <w:rPr>
-          <w:rFonts w:ascii="Arial" w:eastAsia="Times New Roman" w:hAnsi="Arial" w:cs="Arial"/>
-          <w:color w:val="000000"/>
-          <w:sz w:val="24"/>
-          <w:szCs w:val="24"/>
-          <w:lang w:eastAsia="pt-BR"/>
-        </w:rPr>
-        <w:t>(</w:t>
-      </w:r>
-      <w:r>
-        <w:rPr>
-          <w:rFonts w:ascii="Arial" w:eastAsia="Times New Roman" w:hAnsi="Arial" w:cs="Arial"/>
-          <w:color w:val="A31515"/>
-          <w:sz w:val="24"/>
-          <w:szCs w:val="24"/>
-          <w:lang w:eastAsia="pt-BR"/>
-        </w:rPr>
-        <w:t>'Frango'</w:t>
-      </w:r>
-      <w:r>
-        <w:rPr>
-          <w:rFonts w:ascii="Arial" w:eastAsia="Times New Roman" w:hAnsi="Arial" w:cs="Arial"/>
-          <w:color w:val="000000"/>
-          <w:sz w:val="24"/>
-          <w:szCs w:val="24"/>
-          <w:lang w:eastAsia="pt-BR"/>
-        </w:rPr>
-        <w:t>)</w:t>
-      </w:r>
-    </w:p>
-    <w:p>
-      <w:pPr>
-        <w:shd w:val="clear" w:color="auto" w:fill="FFFFFF"/>
-        <w:spacing w:after="0" w:line="285" w:lineRule="atLeast"/>
-        <w:rPr>
-          <w:rFonts w:ascii="Arial" w:eastAsia="Times New Roman" w:hAnsi="Arial" w:cs="Arial"/>
-          <w:color w:val="000000"/>
-          <w:sz w:val="24"/>
-          <w:szCs w:val="24"/>
-          <w:lang w:eastAsia="pt-BR"/>
-        </w:rPr>
-      </w:pPr>
-      <w:r>
-        <w:rPr>
-          <w:rFonts w:ascii="Arial" w:eastAsia="Times New Roman" w:hAnsi="Arial" w:cs="Arial"/>
-          <w:color w:val="000000"/>
-          <w:sz w:val="24"/>
-          <w:szCs w:val="24"/>
-          <w:lang w:eastAsia="pt-BR"/>
-        </w:rPr>
-        <w:t xml:space="preserve">        </w:t>
-      </w:r>
-      <w:r>
-        <w:rPr>
-          <w:rFonts w:ascii="Arial" w:eastAsia="Times New Roman" w:hAnsi="Arial" w:cs="Arial"/>
-          <w:color w:val="AF00DB"/>
-          <w:sz w:val="24"/>
-          <w:szCs w:val="24"/>
-          <w:lang w:eastAsia="pt-BR"/>
-        </w:rPr>
-        <w:t>break</w:t>
-      </w:r>
-    </w:p>
-    <w:p>
-      <w:pPr>
-        <w:shd w:val="clear" w:color="auto" w:fill="FFFFFF"/>
-        <w:spacing w:after="0" w:line="285" w:lineRule="atLeast"/>
-        <w:rPr>
-          <w:rFonts w:ascii="Arial" w:eastAsia="Times New Roman" w:hAnsi="Arial" w:cs="Arial"/>
-          <w:color w:val="000000"/>
-          <w:sz w:val="24"/>
-          <w:szCs w:val="24"/>
-          <w:lang w:eastAsia="pt-BR"/>
-        </w:rPr>
-      </w:pPr>
-      <w:r>
-        <w:rPr>
-          <w:rFonts w:ascii="Arial" w:eastAsia="Times New Roman" w:hAnsi="Arial" w:cs="Arial"/>
-          <w:color w:val="000000"/>
-          <w:sz w:val="24"/>
-          <w:szCs w:val="24"/>
-          <w:lang w:eastAsia="pt-BR"/>
-        </w:rPr>
-        <w:t xml:space="preserve">    </w:t>
-      </w:r>
-      <w:r>
-        <w:rPr>
-          <w:rFonts w:ascii="Arial" w:eastAsia="Times New Roman" w:hAnsi="Arial" w:cs="Arial"/>
-          <w:color w:val="AF00DB"/>
-          <w:sz w:val="24"/>
-          <w:szCs w:val="24"/>
-          <w:lang w:eastAsia="pt-BR"/>
-        </w:rPr>
-        <w:t>default</w:t>
-      </w:r>
-      <w:r>
-        <w:rPr>
-          <w:rFonts w:ascii="Arial" w:eastAsia="Times New Roman" w:hAnsi="Arial" w:cs="Arial"/>
-          <w:color w:val="000000"/>
-          <w:sz w:val="24"/>
-          <w:szCs w:val="24"/>
-          <w:lang w:eastAsia="pt-BR"/>
-        </w:rPr>
-        <w:t>:</w:t>
-      </w:r>
-    </w:p>
-    <w:p>
-      <w:pPr>
-        <w:shd w:val="clear" w:color="auto" w:fill="FFFFFF"/>
-        <w:spacing w:after="0" w:line="285" w:lineRule="atLeast"/>
-        <w:rPr>
-          <w:rFonts w:ascii="Arial" w:eastAsia="Times New Roman" w:hAnsi="Arial" w:cs="Arial"/>
-          <w:color w:val="000000"/>
-          <w:sz w:val="24"/>
-          <w:szCs w:val="24"/>
-          <w:lang w:eastAsia="pt-BR"/>
-        </w:rPr>
-      </w:pPr>
-      <w:r>
-        <w:rPr>
-          <w:rFonts w:ascii="Arial" w:eastAsia="Times New Roman" w:hAnsi="Arial" w:cs="Arial"/>
-          <w:color w:val="000000"/>
-          <w:sz w:val="24"/>
-          <w:szCs w:val="24"/>
-          <w:lang w:eastAsia="pt-BR"/>
-        </w:rPr>
-        <w:t xml:space="preserve">        </w:t>
-      </w:r>
-      <w:r>
-        <w:rPr>
-          <w:rFonts w:ascii="Arial" w:eastAsia="Times New Roman" w:hAnsi="Arial" w:cs="Arial"/>
-          <w:color w:val="001080"/>
-          <w:sz w:val="24"/>
-          <w:szCs w:val="24"/>
-          <w:lang w:eastAsia="pt-BR"/>
-        </w:rPr>
-        <w:t>document</w:t>
-      </w:r>
-      <w:r>
-        <w:rPr>
-          <w:rFonts w:ascii="Arial" w:eastAsia="Times New Roman" w:hAnsi="Arial" w:cs="Arial"/>
-          <w:color w:val="000000"/>
-          <w:sz w:val="24"/>
-          <w:szCs w:val="24"/>
-          <w:lang w:eastAsia="pt-BR"/>
-        </w:rPr>
-        <w:t>.</w:t>
-      </w:r>
-      <w:r>
-        <w:rPr>
-          <w:rFonts w:ascii="Arial" w:eastAsia="Times New Roman" w:hAnsi="Arial" w:cs="Arial"/>
-          <w:color w:val="795E26"/>
-          <w:sz w:val="24"/>
-          <w:szCs w:val="24"/>
-          <w:lang w:eastAsia="pt-BR"/>
-        </w:rPr>
-        <w:t>write</w:t>
-      </w:r>
+      <w:proofErr w:type="spellEnd"/>
       <w:r>
         <w:rPr>
           <w:rFonts w:ascii="Arial" w:eastAsia="Times New Roman" w:hAnsi="Arial" w:cs="Arial"/>
@@ -4406,15 +4206,6 @@
   </w:abstractNum>
   <w:num w:numId="1">
     <w:abstractNumId w:val="0"/>
-    <w:lvlOverride w:ilvl="0"/>
-    <w:lvlOverride w:ilvl="1"/>
-    <w:lvlOverride w:ilvl="2"/>
-    <w:lvlOverride w:ilvl="3"/>
-    <w:lvlOverride w:ilvl="4"/>
-    <w:lvlOverride w:ilvl="5"/>
-    <w:lvlOverride w:ilvl="6"/>
-    <w:lvlOverride w:ilvl="7"/>
-    <w:lvlOverride w:ilvl="8"/>
   </w:num>
 </w:numbering>
 </file>

</xml_diff>